<commit_message>
Added new Login, Forgot Password, Submit Ticket, Unlock Account pages
</commit_message>
<xml_diff>
--- a/Documentation/AI Prompts/Vibe Coding - Unlock Account.docx
+++ b/Documentation/AI Prompts/Vibe Coding - Unlock Account.docx
@@ -1040,16 +1040,7 @@
           <w:color w:val="EE0000"/>
           <w:u w:val="single"/>
         </w:rPr>
-        <w:t xml:space="preserve"> #</w:t>
-      </w:r>
-      <w:r>
-        <w:rPr>
-          <w:b/>
-          <w:bCs/>
-          <w:color w:val="EE0000"/>
-          <w:u w:val="single"/>
-        </w:rPr>
-        <w:t>3</w:t>
+        <w:t xml:space="preserve"> #3</w:t>
       </w:r>
       <w:r>
         <w:rPr>
@@ -14079,7 +14070,7 @@
           <w:color w:val="EE0000"/>
           <w:u w:val="single"/>
         </w:rPr>
-        <w:t xml:space="preserve"> #</w:t>
+        <w:t xml:space="preserve"> #4</w:t>
       </w:r>
       <w:r>
         <w:rPr>
@@ -14088,37 +14079,3716 @@
           <w:color w:val="EE0000"/>
           <w:u w:val="single"/>
         </w:rPr>
-        <w:t>4</w:t>
-      </w:r>
-      <w:r>
+        <w:t>:</w:t>
+      </w:r>
+    </w:p>
+    <w:p>
+      <w:r>
+        <w:t xml:space="preserve">Refactor the design to divide the layout into 2 parts where the left side displays the logo, app title, and background image, and the right side shows the data entry form. Make the design </w:t>
+      </w:r>
+      <w:proofErr w:type="gramStart"/>
+      <w:r>
+        <w:t>similar to</w:t>
+      </w:r>
+      <w:proofErr w:type="gramEnd"/>
+      <w:r>
+        <w:t xml:space="preserve"> the </w:t>
+      </w:r>
+      <w:proofErr w:type="spellStart"/>
+      <w:r>
+        <w:t>KENLogin</w:t>
+      </w:r>
+      <w:proofErr w:type="spellEnd"/>
+      <w:r>
+        <w:t xml:space="preserve"> page.</w:t>
+      </w:r>
+    </w:p>
+    <w:p>
+      <w:pPr>
         <w:rPr>
           <w:b/>
           <w:bCs/>
           <w:color w:val="EE0000"/>
           <w:u w:val="single"/>
         </w:rPr>
-        <w:t>:</w:t>
-      </w:r>
-    </w:p>
-    <w:p>
-      <w:r>
-        <w:t xml:space="preserve">Refactor the design to divide the layout into 2 parts where the left side displays the logo, app title, and background image, and the right side shows the data entry form. Make the design </w:t>
-      </w:r>
-      <w:proofErr w:type="gramStart"/>
-      <w:r>
-        <w:t>similar to</w:t>
-      </w:r>
-      <w:proofErr w:type="gramEnd"/>
-      <w:r>
-        <w:t xml:space="preserve"> the </w:t>
-      </w:r>
-      <w:proofErr w:type="spellStart"/>
-      <w:r>
-        <w:t>KENLogin</w:t>
-      </w:r>
-      <w:proofErr w:type="spellEnd"/>
-      <w:r>
-        <w:t xml:space="preserve"> page.</w:t>
+      </w:pPr>
+      <w:r>
+        <w:rPr>
+          <w:b/>
+          <w:bCs/>
+          <w:color w:val="EE0000"/>
+          <w:u w:val="single"/>
+        </w:rPr>
+        <w:t>Prompt #5:</w:t>
+      </w:r>
+    </w:p>
+    <w:p>
+      <w:r>
+        <w:t xml:space="preserve">Below is the razor and </w:t>
+      </w:r>
+      <w:proofErr w:type="spellStart"/>
+      <w:r>
+        <w:t>css</w:t>
+      </w:r>
+      <w:proofErr w:type="spellEnd"/>
+      <w:r>
+        <w:t xml:space="preserve"> codes for the Unlock Account page. When the page opens, it flickers on page load. So, refactor the code below to remove the flickering when the page loads initially.</w:t>
+      </w:r>
+    </w:p>
+    <w:p>
+      <w:pPr>
+        <w:rPr>
+          <w:u w:val="single"/>
+        </w:rPr>
+      </w:pPr>
+      <w:proofErr w:type="spellStart"/>
+      <w:r>
+        <w:rPr>
+          <w:u w:val="single"/>
+        </w:rPr>
+        <w:t>UnlockAccount.razor</w:t>
+      </w:r>
+      <w:proofErr w:type="spellEnd"/>
+      <w:r>
+        <w:rPr>
+          <w:u w:val="single"/>
+        </w:rPr>
+        <w:t xml:space="preserve"> code:</w:t>
+      </w:r>
+    </w:p>
+    <w:p>
+      <w:r>
+        <w:t>@page "/</w:t>
+      </w:r>
+      <w:proofErr w:type="spellStart"/>
+      <w:r>
+        <w:t>UserAccount</w:t>
+      </w:r>
+      <w:proofErr w:type="spellEnd"/>
+      <w:r>
+        <w:t>/Unlock"</w:t>
+      </w:r>
+    </w:p>
+    <w:p>
+      <w:r>
+        <w:t xml:space="preserve">@layout </w:t>
+      </w:r>
+      <w:proofErr w:type="spellStart"/>
+      <w:proofErr w:type="gramStart"/>
+      <w:r>
+        <w:t>KenHRApp.Web.Components.Layout</w:t>
+      </w:r>
+      <w:proofErr w:type="gramEnd"/>
+      <w:r>
+        <w:t>.LoginLayout</w:t>
+      </w:r>
+      <w:proofErr w:type="spellEnd"/>
+    </w:p>
+    <w:p/>
+    <w:p>
+      <w:r>
+        <w:t>&lt;div class="login-root login-background"&gt;</w:t>
+      </w:r>
+    </w:p>
+    <w:p/>
+    <w:p>
+      <w:r>
+        <w:t xml:space="preserve">    </w:t>
+      </w:r>
+      <w:proofErr w:type="gramStart"/>
+      <w:r>
+        <w:t>&lt;!--</w:t>
+      </w:r>
+      <w:proofErr w:type="gramEnd"/>
+      <w:r>
+        <w:t xml:space="preserve"> Floating Icons --&gt;</w:t>
+      </w:r>
+    </w:p>
+    <w:p>
+      <w:r>
+        <w:t xml:space="preserve">    &lt;div class="floating-icons" hidden&gt;</w:t>
+      </w:r>
+    </w:p>
+    <w:p>
+      <w:r>
+        <w:t xml:space="preserve">        &lt;</w:t>
+      </w:r>
+      <w:proofErr w:type="spellStart"/>
+      <w:r>
+        <w:rPr>
+          <w:b/>
+          <w:bCs/>
+        </w:rPr>
+        <w:t>MudIcon</w:t>
+      </w:r>
+      <w:proofErr w:type="spellEnd"/>
+      <w:r>
+        <w:t xml:space="preserve"> </w:t>
+      </w:r>
+      <w:r>
+        <w:rPr>
+          <w:b/>
+          <w:bCs/>
+        </w:rPr>
+        <w:t>Icon</w:t>
+      </w:r>
+      <w:r>
+        <w:t>="@</w:t>
+      </w:r>
+      <w:proofErr w:type="spellStart"/>
+      <w:proofErr w:type="gramStart"/>
+      <w:r>
+        <w:t>Icons.Material.Filled.Groups</w:t>
+      </w:r>
+      <w:proofErr w:type="spellEnd"/>
+      <w:proofErr w:type="gramEnd"/>
+      <w:r>
+        <w:t xml:space="preserve">" </w:t>
+      </w:r>
+      <w:r>
+        <w:rPr>
+          <w:b/>
+          <w:bCs/>
+        </w:rPr>
+        <w:t>Class</w:t>
+      </w:r>
+      <w:r>
+        <w:t>="text-white" /&gt;</w:t>
+      </w:r>
+    </w:p>
+    <w:p>
+      <w:r>
+        <w:t xml:space="preserve">        &lt;</w:t>
+      </w:r>
+      <w:proofErr w:type="spellStart"/>
+      <w:r>
+        <w:rPr>
+          <w:b/>
+          <w:bCs/>
+        </w:rPr>
+        <w:t>MudIcon</w:t>
+      </w:r>
+      <w:proofErr w:type="spellEnd"/>
+      <w:r>
+        <w:t xml:space="preserve"> </w:t>
+      </w:r>
+      <w:r>
+        <w:rPr>
+          <w:b/>
+          <w:bCs/>
+        </w:rPr>
+        <w:t>Icon</w:t>
+      </w:r>
+      <w:r>
+        <w:t>="@</w:t>
+      </w:r>
+      <w:proofErr w:type="spellStart"/>
+      <w:proofErr w:type="gramStart"/>
+      <w:r>
+        <w:t>Icons.Material.Filled.Badge</w:t>
+      </w:r>
+      <w:proofErr w:type="spellEnd"/>
+      <w:proofErr w:type="gramEnd"/>
+      <w:r>
+        <w:t xml:space="preserve">" </w:t>
+      </w:r>
+      <w:r>
+        <w:rPr>
+          <w:b/>
+          <w:bCs/>
+        </w:rPr>
+        <w:t>Class</w:t>
+      </w:r>
+      <w:r>
+        <w:t>="text-white" /&gt;</w:t>
+      </w:r>
+    </w:p>
+    <w:p>
+      <w:r>
+        <w:t xml:space="preserve">        &lt;</w:t>
+      </w:r>
+      <w:proofErr w:type="spellStart"/>
+      <w:r>
+        <w:rPr>
+          <w:b/>
+          <w:bCs/>
+        </w:rPr>
+        <w:t>MudIcon</w:t>
+      </w:r>
+      <w:proofErr w:type="spellEnd"/>
+      <w:r>
+        <w:t xml:space="preserve"> </w:t>
+      </w:r>
+      <w:r>
+        <w:rPr>
+          <w:b/>
+          <w:bCs/>
+        </w:rPr>
+        <w:t>Icon</w:t>
+      </w:r>
+      <w:r>
+        <w:t>="@</w:t>
+      </w:r>
+      <w:proofErr w:type="spellStart"/>
+      <w:proofErr w:type="gramStart"/>
+      <w:r>
+        <w:t>Icons.Material.Filled.EventAvailable</w:t>
+      </w:r>
+      <w:proofErr w:type="spellEnd"/>
+      <w:proofErr w:type="gramEnd"/>
+      <w:r>
+        <w:t xml:space="preserve">" </w:t>
+      </w:r>
+      <w:r>
+        <w:rPr>
+          <w:b/>
+          <w:bCs/>
+        </w:rPr>
+        <w:t>Class</w:t>
+      </w:r>
+      <w:r>
+        <w:t>="text-white" /&gt;</w:t>
+      </w:r>
+    </w:p>
+    <w:p>
+      <w:r>
+        <w:t xml:space="preserve">        &lt;</w:t>
+      </w:r>
+      <w:proofErr w:type="spellStart"/>
+      <w:r>
+        <w:rPr>
+          <w:b/>
+          <w:bCs/>
+        </w:rPr>
+        <w:t>MudIcon</w:t>
+      </w:r>
+      <w:proofErr w:type="spellEnd"/>
+      <w:r>
+        <w:t xml:space="preserve"> </w:t>
+      </w:r>
+      <w:r>
+        <w:rPr>
+          <w:b/>
+          <w:bCs/>
+        </w:rPr>
+        <w:t>Icon</w:t>
+      </w:r>
+      <w:r>
+        <w:t>="@</w:t>
+      </w:r>
+      <w:proofErr w:type="spellStart"/>
+      <w:proofErr w:type="gramStart"/>
+      <w:r>
+        <w:t>Icons.Material.Filled.Payments</w:t>
+      </w:r>
+      <w:proofErr w:type="spellEnd"/>
+      <w:proofErr w:type="gramEnd"/>
+      <w:r>
+        <w:t xml:space="preserve">" </w:t>
+      </w:r>
+      <w:r>
+        <w:rPr>
+          <w:b/>
+          <w:bCs/>
+        </w:rPr>
+        <w:t>Class</w:t>
+      </w:r>
+      <w:r>
+        <w:t>="text-white" /&gt;</w:t>
+      </w:r>
+    </w:p>
+    <w:p>
+      <w:r>
+        <w:lastRenderedPageBreak/>
+        <w:t xml:space="preserve">        &lt;</w:t>
+      </w:r>
+      <w:proofErr w:type="spellStart"/>
+      <w:r>
+        <w:rPr>
+          <w:b/>
+          <w:bCs/>
+        </w:rPr>
+        <w:t>MudIcon</w:t>
+      </w:r>
+      <w:proofErr w:type="spellEnd"/>
+      <w:r>
+        <w:t xml:space="preserve"> </w:t>
+      </w:r>
+      <w:r>
+        <w:rPr>
+          <w:b/>
+          <w:bCs/>
+        </w:rPr>
+        <w:t>Icon</w:t>
+      </w:r>
+      <w:r>
+        <w:t>="@</w:t>
+      </w:r>
+      <w:proofErr w:type="spellStart"/>
+      <w:proofErr w:type="gramStart"/>
+      <w:r>
+        <w:t>Icons.Material.Filled.Assessment</w:t>
+      </w:r>
+      <w:proofErr w:type="spellEnd"/>
+      <w:proofErr w:type="gramEnd"/>
+      <w:r>
+        <w:t xml:space="preserve">" </w:t>
+      </w:r>
+      <w:r>
+        <w:rPr>
+          <w:b/>
+          <w:bCs/>
+        </w:rPr>
+        <w:t>Class</w:t>
+      </w:r>
+      <w:r>
+        <w:t>="text-white" /&gt;</w:t>
+      </w:r>
+    </w:p>
+    <w:p>
+      <w:r>
+        <w:t xml:space="preserve">    &lt;/div&gt;</w:t>
+      </w:r>
+    </w:p>
+    <w:p/>
+    <w:p>
+      <w:r>
+        <w:t xml:space="preserve">    &lt;div class="unlock-container"&gt;</w:t>
+      </w:r>
+    </w:p>
+    <w:p/>
+    <w:p>
+      <w:r>
+        <w:t xml:space="preserve">        </w:t>
+      </w:r>
+      <w:proofErr w:type="gramStart"/>
+      <w:r>
+        <w:t>&lt;!--</w:t>
+      </w:r>
+      <w:proofErr w:type="gramEnd"/>
+      <w:r>
+        <w:t xml:space="preserve"> Branding Section --&gt;</w:t>
+      </w:r>
+    </w:p>
+    <w:p>
+      <w:r>
+        <w:t xml:space="preserve">        &lt;div class="branding-section fade-in"&gt;</w:t>
+      </w:r>
+    </w:p>
+    <w:p/>
+    <w:p>
+      <w:r>
+        <w:t xml:space="preserve">            &lt;</w:t>
+      </w:r>
+      <w:proofErr w:type="spellStart"/>
+      <w:r>
+        <w:t>img</w:t>
+      </w:r>
+      <w:proofErr w:type="spellEnd"/>
+      <w:r>
+        <w:t xml:space="preserve"> </w:t>
+      </w:r>
+      <w:proofErr w:type="spellStart"/>
+      <w:r>
+        <w:t>src</w:t>
+      </w:r>
+      <w:proofErr w:type="spellEnd"/>
+      <w:r>
+        <w:t>="/images/KENlogo.png"</w:t>
+      </w:r>
+    </w:p>
+    <w:p>
+      <w:r>
+        <w:t xml:space="preserve">                 alt="Company Logo"</w:t>
+      </w:r>
+    </w:p>
+    <w:p>
+      <w:r>
+        <w:t xml:space="preserve">                 class="company-logo" /&gt;</w:t>
+      </w:r>
+    </w:p>
+    <w:p/>
+    <w:p>
+      <w:r>
+        <w:t xml:space="preserve">            &lt;</w:t>
+      </w:r>
+      <w:proofErr w:type="spellStart"/>
+      <w:r>
+        <w:rPr>
+          <w:b/>
+          <w:bCs/>
+        </w:rPr>
+        <w:t>MudText</w:t>
+      </w:r>
+      <w:proofErr w:type="spellEnd"/>
+      <w:r>
+        <w:t xml:space="preserve"> </w:t>
+      </w:r>
+      <w:r>
+        <w:rPr>
+          <w:b/>
+          <w:bCs/>
+        </w:rPr>
+        <w:t>Typo</w:t>
+      </w:r>
+      <w:r>
+        <w:t xml:space="preserve">="Typo.h4" </w:t>
+      </w:r>
+      <w:r>
+        <w:rPr>
+          <w:b/>
+          <w:bCs/>
+        </w:rPr>
+        <w:t>Class</w:t>
+      </w:r>
+      <w:r>
+        <w:t>="</w:t>
+      </w:r>
+      <w:proofErr w:type="spellStart"/>
+      <w:r>
+        <w:t>fw</w:t>
+      </w:r>
+      <w:proofErr w:type="spellEnd"/>
+      <w:r>
+        <w:t>-bold mt-4 text-</w:t>
+      </w:r>
+      <w:proofErr w:type="spellStart"/>
+      <w:r>
+        <w:t>center</w:t>
+      </w:r>
+      <w:proofErr w:type="spellEnd"/>
+      <w:r>
+        <w:t xml:space="preserve"> text-md-start"&gt;</w:t>
+      </w:r>
+    </w:p>
+    <w:p>
+      <w:r>
+        <w:t xml:space="preserve">                </w:t>
+      </w:r>
+      <w:proofErr w:type="spellStart"/>
+      <w:r>
+        <w:t>KenHR</w:t>
+      </w:r>
+      <w:proofErr w:type="spellEnd"/>
+      <w:r>
+        <w:t xml:space="preserve"> Management System</w:t>
+      </w:r>
+    </w:p>
+    <w:p>
+      <w:r>
+        <w:t xml:space="preserve">            &lt;/</w:t>
+      </w:r>
+      <w:proofErr w:type="spellStart"/>
+      <w:r>
+        <w:rPr>
+          <w:b/>
+          <w:bCs/>
+        </w:rPr>
+        <w:t>MudText</w:t>
+      </w:r>
+      <w:proofErr w:type="spellEnd"/>
+      <w:r>
+        <w:t>&gt;</w:t>
+      </w:r>
+    </w:p>
+    <w:p/>
+    <w:p>
+      <w:r>
+        <w:t xml:space="preserve">            &lt;</w:t>
+      </w:r>
+      <w:proofErr w:type="spellStart"/>
+      <w:r>
+        <w:rPr>
+          <w:b/>
+          <w:bCs/>
+        </w:rPr>
+        <w:t>MudText</w:t>
+      </w:r>
+      <w:proofErr w:type="spellEnd"/>
+      <w:r>
+        <w:t xml:space="preserve"> </w:t>
+      </w:r>
+      <w:r>
+        <w:rPr>
+          <w:b/>
+          <w:bCs/>
+        </w:rPr>
+        <w:t>Typo</w:t>
+      </w:r>
+      <w:r>
+        <w:t>="Typo.body2"</w:t>
+      </w:r>
+    </w:p>
+    <w:p>
+      <w:r>
+        <w:t xml:space="preserve">                     </w:t>
+      </w:r>
+      <w:r>
+        <w:rPr>
+          <w:b/>
+          <w:bCs/>
+        </w:rPr>
+        <w:t>Class</w:t>
+      </w:r>
+      <w:r>
+        <w:t>="branding-description mt-2 text-</w:t>
+      </w:r>
+      <w:proofErr w:type="spellStart"/>
+      <w:r>
+        <w:t>center</w:t>
+      </w:r>
+      <w:proofErr w:type="spellEnd"/>
+      <w:r>
+        <w:t xml:space="preserve"> text-md-start"&gt;</w:t>
+      </w:r>
+    </w:p>
+    <w:p>
+      <w:r>
+        <w:t xml:space="preserve">                Empowering People. Simplifying Workforce Management.</w:t>
+      </w:r>
+    </w:p>
+    <w:p>
+      <w:r>
+        <w:t xml:space="preserve">            &lt;/</w:t>
+      </w:r>
+      <w:proofErr w:type="spellStart"/>
+      <w:r>
+        <w:rPr>
+          <w:b/>
+          <w:bCs/>
+        </w:rPr>
+        <w:t>MudText</w:t>
+      </w:r>
+      <w:proofErr w:type="spellEnd"/>
+      <w:r>
+        <w:t>&gt;</w:t>
+      </w:r>
+    </w:p>
+    <w:p/>
+    <w:p>
+      <w:r>
+        <w:t xml:space="preserve">        &lt;/div&gt;</w:t>
+      </w:r>
+    </w:p>
+    <w:p/>
+    <w:p>
+      <w:r>
+        <w:t xml:space="preserve">        </w:t>
+      </w:r>
+      <w:proofErr w:type="gramStart"/>
+      <w:r>
+        <w:t>&lt;!--</w:t>
+      </w:r>
+      <w:proofErr w:type="gramEnd"/>
+      <w:r>
+        <w:t xml:space="preserve"> Login Section --&gt;</w:t>
+      </w:r>
+    </w:p>
+    <w:p>
+      <w:r>
+        <w:t xml:space="preserve">        &lt;div class="unlock-section fade-in"&gt;</w:t>
+      </w:r>
+    </w:p>
+    <w:p/>
+    <w:p>
+      <w:r>
+        <w:t xml:space="preserve">            &lt;</w:t>
+      </w:r>
+      <w:proofErr w:type="spellStart"/>
+      <w:r>
+        <w:rPr>
+          <w:b/>
+          <w:bCs/>
+        </w:rPr>
+        <w:t>MudContainer</w:t>
+      </w:r>
+      <w:proofErr w:type="spellEnd"/>
+      <w:r>
+        <w:t xml:space="preserve"> </w:t>
+      </w:r>
+      <w:proofErr w:type="spellStart"/>
+      <w:r>
+        <w:rPr>
+          <w:b/>
+          <w:bCs/>
+        </w:rPr>
+        <w:t>MaxWidth</w:t>
+      </w:r>
+      <w:proofErr w:type="spellEnd"/>
+      <w:r>
+        <w:t>="</w:t>
+      </w:r>
+      <w:proofErr w:type="spellStart"/>
+      <w:r>
+        <w:t>MaxWidth.Small</w:t>
+      </w:r>
+      <w:proofErr w:type="spellEnd"/>
+      <w:r>
+        <w:t>"&gt;</w:t>
+      </w:r>
+    </w:p>
+    <w:p/>
+    <w:p>
+      <w:r>
+        <w:t xml:space="preserve">                &lt;</w:t>
+      </w:r>
+      <w:proofErr w:type="spellStart"/>
+      <w:r>
+        <w:rPr>
+          <w:b/>
+          <w:bCs/>
+        </w:rPr>
+        <w:t>EditForm</w:t>
+      </w:r>
+      <w:proofErr w:type="spellEnd"/>
+      <w:r>
+        <w:t xml:space="preserve"> </w:t>
+      </w:r>
+      <w:proofErr w:type="spellStart"/>
+      <w:r>
+        <w:rPr>
+          <w:b/>
+          <w:bCs/>
+        </w:rPr>
+        <w:t>EditContext</w:t>
+      </w:r>
+      <w:proofErr w:type="spellEnd"/>
+      <w:r>
+        <w:t>="@_</w:t>
+      </w:r>
+      <w:proofErr w:type="spellStart"/>
+      <w:r>
+        <w:t>editContext</w:t>
+      </w:r>
+      <w:proofErr w:type="spellEnd"/>
+      <w:r>
+        <w:t>" @ref="_editForm"</w:t>
+      </w:r>
+    </w:p>
+    <w:p>
+      <w:r>
+        <w:t xml:space="preserve">                          </w:t>
+      </w:r>
+      <w:proofErr w:type="spellStart"/>
+      <w:r>
+        <w:rPr>
+          <w:b/>
+          <w:bCs/>
+        </w:rPr>
+        <w:t>OnValidSubmit</w:t>
+      </w:r>
+      <w:proofErr w:type="spellEnd"/>
+      <w:r>
+        <w:t>="</w:t>
+      </w:r>
+      <w:proofErr w:type="spellStart"/>
+      <w:r>
+        <w:t>HandleValidSubmit</w:t>
+      </w:r>
+      <w:proofErr w:type="spellEnd"/>
+      <w:r>
+        <w:t>"</w:t>
+      </w:r>
+    </w:p>
+    <w:p>
+      <w:r>
+        <w:t xml:space="preserve">                          </w:t>
+      </w:r>
+      <w:proofErr w:type="spellStart"/>
+      <w:r>
+        <w:rPr>
+          <w:b/>
+          <w:bCs/>
+        </w:rPr>
+        <w:t>OnInvalidSubmit</w:t>
+      </w:r>
+      <w:proofErr w:type="spellEnd"/>
+      <w:r>
+        <w:t>="</w:t>
+      </w:r>
+      <w:proofErr w:type="spellStart"/>
+      <w:r>
+        <w:t>HandleInvalidSubmit</w:t>
+      </w:r>
+      <w:proofErr w:type="spellEnd"/>
+      <w:r>
+        <w:t>"&gt;</w:t>
+      </w:r>
+    </w:p>
+    <w:p>
+      <w:r>
+        <w:lastRenderedPageBreak/>
+        <w:t xml:space="preserve">                    &lt;</w:t>
+      </w:r>
+      <w:proofErr w:type="spellStart"/>
+      <w:r>
+        <w:rPr>
+          <w:b/>
+          <w:bCs/>
+        </w:rPr>
+        <w:t>DataAnnotationsValidator</w:t>
+      </w:r>
+      <w:proofErr w:type="spellEnd"/>
+      <w:r>
+        <w:t xml:space="preserve"> /&gt;</w:t>
+      </w:r>
+    </w:p>
+    <w:p>
+      <w:r>
+        <w:t xml:space="preserve">                    @if (_</w:t>
+      </w:r>
+      <w:proofErr w:type="spellStart"/>
+      <w:r>
+        <w:t>hasValidationError</w:t>
+      </w:r>
+      <w:proofErr w:type="spellEnd"/>
+      <w:r>
+        <w:t xml:space="preserve"> &amp;&amp; _</w:t>
+      </w:r>
+      <w:proofErr w:type="spellStart"/>
+      <w:r>
+        <w:t>validationMessages.Any</w:t>
+      </w:r>
+      <w:proofErr w:type="spellEnd"/>
+      <w:r>
+        <w:t>())</w:t>
+      </w:r>
+    </w:p>
+    <w:p>
+      <w:r>
+        <w:t xml:space="preserve">                    {</w:t>
+      </w:r>
+    </w:p>
+    <w:p>
+      <w:r>
+        <w:t xml:space="preserve">                        &lt;</w:t>
+      </w:r>
+      <w:proofErr w:type="spellStart"/>
+      <w:r>
+        <w:rPr>
+          <w:b/>
+          <w:bCs/>
+        </w:rPr>
+        <w:t>MudAlert</w:t>
+      </w:r>
+      <w:proofErr w:type="spellEnd"/>
+      <w:r>
+        <w:t xml:space="preserve"> </w:t>
+      </w:r>
+      <w:r>
+        <w:rPr>
+          <w:b/>
+          <w:bCs/>
+        </w:rPr>
+        <w:t>Severity</w:t>
+      </w:r>
+      <w:r>
+        <w:t>="</w:t>
+      </w:r>
+      <w:proofErr w:type="spellStart"/>
+      <w:r>
+        <w:t>Severity.Error</w:t>
+      </w:r>
+      <w:proofErr w:type="spellEnd"/>
+      <w:r>
+        <w:t xml:space="preserve">" </w:t>
+      </w:r>
+      <w:r>
+        <w:rPr>
+          <w:b/>
+          <w:bCs/>
+        </w:rPr>
+        <w:t>Variant</w:t>
+      </w:r>
+      <w:r>
+        <w:t>="</w:t>
+      </w:r>
+      <w:proofErr w:type="spellStart"/>
+      <w:r>
+        <w:t>Variant.Filled</w:t>
+      </w:r>
+      <w:proofErr w:type="spellEnd"/>
+      <w:r>
+        <w:t xml:space="preserve">" </w:t>
+      </w:r>
+      <w:r>
+        <w:rPr>
+          <w:b/>
+          <w:bCs/>
+        </w:rPr>
+        <w:t>Dense</w:t>
+      </w:r>
+      <w:r>
+        <w:t xml:space="preserve">="true" </w:t>
+      </w:r>
+      <w:r>
+        <w:rPr>
+          <w:b/>
+          <w:bCs/>
+        </w:rPr>
+        <w:t>Class</w:t>
+      </w:r>
+      <w:r>
+        <w:t>="mb-2"&gt;</w:t>
+      </w:r>
+    </w:p>
+    <w:p>
+      <w:r>
+        <w:t xml:space="preserve">                            &lt;</w:t>
+      </w:r>
+      <w:proofErr w:type="spellStart"/>
+      <w:r>
+        <w:rPr>
+          <w:b/>
+          <w:bCs/>
+        </w:rPr>
+        <w:t>MudText</w:t>
+      </w:r>
+      <w:proofErr w:type="spellEnd"/>
+      <w:r>
+        <w:t xml:space="preserve"> </w:t>
+      </w:r>
+      <w:r>
+        <w:rPr>
+          <w:b/>
+          <w:bCs/>
+        </w:rPr>
+        <w:t>Typo</w:t>
+      </w:r>
+      <w:r>
+        <w:t>="Typo.subtitle1"&gt;&lt;strong&gt;Please correct the following data entry errors:&lt;/strong&gt;&lt;/</w:t>
+      </w:r>
+      <w:proofErr w:type="spellStart"/>
+      <w:r>
+        <w:rPr>
+          <w:b/>
+          <w:bCs/>
+        </w:rPr>
+        <w:t>MudText</w:t>
+      </w:r>
+      <w:proofErr w:type="spellEnd"/>
+      <w:r>
+        <w:t>&gt;</w:t>
+      </w:r>
+    </w:p>
+    <w:p>
+      <w:r>
+        <w:t xml:space="preserve">                            &lt;ul style="margin:0; padding-left:20px;"&gt;</w:t>
+      </w:r>
+    </w:p>
+    <w:p>
+      <w:r>
+        <w:t xml:space="preserve">                                @foreach (var </w:t>
+      </w:r>
+      <w:proofErr w:type="spellStart"/>
+      <w:r>
+        <w:t>msg</w:t>
+      </w:r>
+      <w:proofErr w:type="spellEnd"/>
+      <w:r>
+        <w:t xml:space="preserve"> in _</w:t>
+      </w:r>
+      <w:proofErr w:type="spellStart"/>
+      <w:r>
+        <w:t>validationMessages</w:t>
+      </w:r>
+      <w:proofErr w:type="spellEnd"/>
+      <w:r>
+        <w:t>)</w:t>
+      </w:r>
+    </w:p>
+    <w:p>
+      <w:r>
+        <w:t xml:space="preserve">                                {</w:t>
+      </w:r>
+    </w:p>
+    <w:p>
+      <w:r>
+        <w:t xml:space="preserve">                                    &lt;li&gt;</w:t>
+      </w:r>
+    </w:p>
+    <w:p>
+      <w:r>
+        <w:t xml:space="preserve">                                        &lt;</w:t>
+      </w:r>
+      <w:proofErr w:type="spellStart"/>
+      <w:r>
+        <w:rPr>
+          <w:b/>
+          <w:bCs/>
+        </w:rPr>
+        <w:t>MudText</w:t>
+      </w:r>
+      <w:proofErr w:type="spellEnd"/>
+      <w:r>
+        <w:t xml:space="preserve"> </w:t>
+      </w:r>
+      <w:r>
+        <w:rPr>
+          <w:b/>
+          <w:bCs/>
+        </w:rPr>
+        <w:t>Typo</w:t>
+      </w:r>
+      <w:r>
+        <w:t xml:space="preserve">="Typo.subtitle2" </w:t>
+      </w:r>
+      <w:r>
+        <w:rPr>
+          <w:b/>
+          <w:bCs/>
+        </w:rPr>
+        <w:t>Class</w:t>
+      </w:r>
+      <w:r>
+        <w:t>="text-white"&gt;@msg&lt;/</w:t>
+      </w:r>
+      <w:r>
+        <w:rPr>
+          <w:b/>
+          <w:bCs/>
+        </w:rPr>
+        <w:t>MudText</w:t>
+      </w:r>
+      <w:r>
+        <w:t>&gt;</w:t>
+      </w:r>
+    </w:p>
+    <w:p>
+      <w:r>
+        <w:t xml:space="preserve">                                        &lt;/li&gt;</w:t>
+      </w:r>
+    </w:p>
+    <w:p>
+      <w:r>
+        <w:t xml:space="preserve">                                }</w:t>
+      </w:r>
+    </w:p>
+    <w:p>
+      <w:r>
+        <w:t xml:space="preserve">                            &lt;/ul&gt;</w:t>
+      </w:r>
+    </w:p>
+    <w:p>
+      <w:r>
+        <w:t xml:space="preserve">                        &lt;/</w:t>
+      </w:r>
+      <w:proofErr w:type="spellStart"/>
+      <w:r>
+        <w:rPr>
+          <w:b/>
+          <w:bCs/>
+        </w:rPr>
+        <w:t>MudAlert</w:t>
+      </w:r>
+      <w:proofErr w:type="spellEnd"/>
+      <w:r>
+        <w:t>&gt;</w:t>
+      </w:r>
+    </w:p>
+    <w:p>
+      <w:r>
+        <w:t xml:space="preserve">                    }</w:t>
+      </w:r>
+    </w:p>
+    <w:p/>
+    <w:p>
+      <w:r>
+        <w:t xml:space="preserve">                    @if (_</w:t>
+      </w:r>
+      <w:proofErr w:type="spellStart"/>
+      <w:r>
+        <w:t>showErrorAlert</w:t>
+      </w:r>
+      <w:proofErr w:type="spellEnd"/>
+      <w:r>
+        <w:t>)</w:t>
+      </w:r>
+    </w:p>
+    <w:p>
+      <w:r>
+        <w:t xml:space="preserve">                    {</w:t>
+      </w:r>
+    </w:p>
+    <w:p>
+      <w:r>
+        <w:t xml:space="preserve">                        &lt;</w:t>
+      </w:r>
+      <w:proofErr w:type="spellStart"/>
+      <w:r>
+        <w:rPr>
+          <w:b/>
+          <w:bCs/>
+        </w:rPr>
+        <w:t>MudAlert</w:t>
+      </w:r>
+      <w:proofErr w:type="spellEnd"/>
+      <w:r>
+        <w:t xml:space="preserve"> </w:t>
+      </w:r>
+      <w:r>
+        <w:rPr>
+          <w:b/>
+          <w:bCs/>
+        </w:rPr>
+        <w:t>Severity</w:t>
+      </w:r>
+      <w:r>
+        <w:t>="</w:t>
+      </w:r>
+      <w:proofErr w:type="spellStart"/>
+      <w:r>
+        <w:t>Severity.Error</w:t>
+      </w:r>
+      <w:proofErr w:type="spellEnd"/>
+      <w:r>
+        <w:t xml:space="preserve">" </w:t>
+      </w:r>
+      <w:r>
+        <w:rPr>
+          <w:b/>
+          <w:bCs/>
+        </w:rPr>
+        <w:t>Variant</w:t>
+      </w:r>
+      <w:r>
+        <w:t>="</w:t>
+      </w:r>
+      <w:proofErr w:type="spellStart"/>
+      <w:r>
+        <w:t>Variant.Filled</w:t>
+      </w:r>
+      <w:proofErr w:type="spellEnd"/>
+      <w:r>
+        <w:t xml:space="preserve">" </w:t>
+      </w:r>
+      <w:proofErr w:type="spellStart"/>
+      <w:r>
+        <w:rPr>
+          <w:b/>
+          <w:bCs/>
+        </w:rPr>
+        <w:t>ContentAlignment</w:t>
+      </w:r>
+      <w:proofErr w:type="spellEnd"/>
+      <w:r>
+        <w:t>="</w:t>
+      </w:r>
+      <w:proofErr w:type="spellStart"/>
+      <w:r>
+        <w:t>HorizontalAlignment.Left</w:t>
+      </w:r>
+      <w:proofErr w:type="spellEnd"/>
+      <w:r>
+        <w:t>"</w:t>
+      </w:r>
+    </w:p>
+    <w:p>
+      <w:r>
+        <w:t xml:space="preserve">                                  </w:t>
+      </w:r>
+      <w:proofErr w:type="spellStart"/>
+      <w:r>
+        <w:rPr>
+          <w:b/>
+          <w:bCs/>
+        </w:rPr>
+        <w:t>ShowCloseIcon</w:t>
+      </w:r>
+      <w:proofErr w:type="spellEnd"/>
+      <w:r>
+        <w:t xml:space="preserve">="true" </w:t>
+      </w:r>
+      <w:proofErr w:type="spellStart"/>
+      <w:r>
+        <w:rPr>
+          <w:b/>
+          <w:bCs/>
+        </w:rPr>
+        <w:t>CloseIconClicked</w:t>
+      </w:r>
+      <w:proofErr w:type="spellEnd"/>
+      <w:r>
+        <w:t xml:space="preserve">="(() =&gt; </w:t>
+      </w:r>
+      <w:proofErr w:type="spellStart"/>
+      <w:r>
+        <w:t>ShowHideError</w:t>
+      </w:r>
+      <w:proofErr w:type="spellEnd"/>
+      <w:r>
+        <w:t>(false))"&gt;</w:t>
+      </w:r>
+    </w:p>
+    <w:p>
+      <w:r>
+        <w:t xml:space="preserve">                            @_errorMessage</w:t>
+      </w:r>
+    </w:p>
+    <w:p>
+      <w:r>
+        <w:t xml:space="preserve">                        &lt;/</w:t>
+      </w:r>
+      <w:proofErr w:type="spellStart"/>
+      <w:r>
+        <w:rPr>
+          <w:b/>
+          <w:bCs/>
+        </w:rPr>
+        <w:t>MudAlert</w:t>
+      </w:r>
+      <w:proofErr w:type="spellEnd"/>
+      <w:r>
+        <w:t>&gt;</w:t>
+      </w:r>
+    </w:p>
+    <w:p>
+      <w:r>
+        <w:t xml:space="preserve">                    }</w:t>
+      </w:r>
+    </w:p>
+    <w:p>
+      <w:r>
+        <w:t xml:space="preserve">                    &lt;</w:t>
+      </w:r>
+      <w:proofErr w:type="spellStart"/>
+      <w:r>
+        <w:rPr>
+          <w:b/>
+          <w:bCs/>
+        </w:rPr>
+        <w:t>MudPaper</w:t>
+      </w:r>
+      <w:proofErr w:type="spellEnd"/>
+      <w:r>
+        <w:t xml:space="preserve"> </w:t>
+      </w:r>
+      <w:r>
+        <w:rPr>
+          <w:b/>
+          <w:bCs/>
+        </w:rPr>
+        <w:t>Elevation</w:t>
+      </w:r>
+      <w:r>
+        <w:t xml:space="preserve">="6" </w:t>
+      </w:r>
+      <w:r>
+        <w:rPr>
+          <w:b/>
+          <w:bCs/>
+        </w:rPr>
+        <w:t>Class</w:t>
+      </w:r>
+      <w:r>
+        <w:t>="pa-6"&gt;</w:t>
+      </w:r>
+    </w:p>
+    <w:p/>
+    <w:p>
+      <w:r>
+        <w:t xml:space="preserve">                        &lt;</w:t>
+      </w:r>
+      <w:proofErr w:type="spellStart"/>
+      <w:r>
+        <w:rPr>
+          <w:b/>
+          <w:bCs/>
+        </w:rPr>
+        <w:t>MudText</w:t>
+      </w:r>
+      <w:proofErr w:type="spellEnd"/>
+      <w:r>
+        <w:t xml:space="preserve"> </w:t>
+      </w:r>
+      <w:r>
+        <w:rPr>
+          <w:b/>
+          <w:bCs/>
+        </w:rPr>
+        <w:t>Typo</w:t>
+      </w:r>
+      <w:r>
+        <w:t xml:space="preserve">="Typo.h5" </w:t>
+      </w:r>
+      <w:r>
+        <w:rPr>
+          <w:b/>
+          <w:bCs/>
+        </w:rPr>
+        <w:t>Align</w:t>
+      </w:r>
+      <w:r>
+        <w:t>="</w:t>
+      </w:r>
+      <w:proofErr w:type="spellStart"/>
+      <w:r>
+        <w:t>Align.Center</w:t>
+      </w:r>
+      <w:proofErr w:type="spellEnd"/>
+      <w:r>
+        <w:t xml:space="preserve">" </w:t>
+      </w:r>
+      <w:r>
+        <w:rPr>
+          <w:b/>
+          <w:bCs/>
+        </w:rPr>
+        <w:t>Style</w:t>
+      </w:r>
+      <w:r>
+        <w:t>="</w:t>
+      </w:r>
+      <w:proofErr w:type="spellStart"/>
+      <w:proofErr w:type="gramStart"/>
+      <w:r>
+        <w:t>color</w:t>
+      </w:r>
+      <w:proofErr w:type="spellEnd"/>
+      <w:r>
+        <w:t>:#</w:t>
+      </w:r>
+      <w:proofErr w:type="gramEnd"/>
+      <w:r>
+        <w:t xml:space="preserve">004165;" </w:t>
+      </w:r>
+      <w:r>
+        <w:rPr>
+          <w:b/>
+          <w:bCs/>
+        </w:rPr>
+        <w:t>Class</w:t>
+      </w:r>
+      <w:r>
+        <w:t>="</w:t>
+      </w:r>
+      <w:proofErr w:type="spellStart"/>
+      <w:r>
+        <w:t>fw</w:t>
+      </w:r>
+      <w:proofErr w:type="spellEnd"/>
+      <w:r>
+        <w:t>-bold"&gt;</w:t>
+      </w:r>
+    </w:p>
+    <w:p>
+      <w:r>
+        <w:t xml:space="preserve">                            Unlock User Account</w:t>
+      </w:r>
+    </w:p>
+    <w:p>
+      <w:r>
+        <w:t xml:space="preserve">                        &lt;/</w:t>
+      </w:r>
+      <w:proofErr w:type="spellStart"/>
+      <w:r>
+        <w:rPr>
+          <w:b/>
+          <w:bCs/>
+        </w:rPr>
+        <w:t>MudText</w:t>
+      </w:r>
+      <w:proofErr w:type="spellEnd"/>
+      <w:r>
+        <w:t>&gt;</w:t>
+      </w:r>
+    </w:p>
+    <w:p/>
+    <w:p>
+      <w:r>
+        <w:t xml:space="preserve">                        &lt;</w:t>
+      </w:r>
+      <w:proofErr w:type="spellStart"/>
+      <w:r>
+        <w:rPr>
+          <w:b/>
+          <w:bCs/>
+        </w:rPr>
+        <w:t>MudPaper</w:t>
+      </w:r>
+      <w:proofErr w:type="spellEnd"/>
+      <w:r>
+        <w:t xml:space="preserve"> </w:t>
+      </w:r>
+      <w:r>
+        <w:rPr>
+          <w:b/>
+          <w:bCs/>
+        </w:rPr>
+        <w:t>Elevation</w:t>
+      </w:r>
+      <w:r>
+        <w:t xml:space="preserve">="0" </w:t>
+      </w:r>
+      <w:r>
+        <w:rPr>
+          <w:b/>
+          <w:bCs/>
+        </w:rPr>
+        <w:t>Class</w:t>
+      </w:r>
+      <w:r>
+        <w:t>="mt-2"&gt;</w:t>
+      </w:r>
+    </w:p>
+    <w:p>
+      <w:r>
+        <w:t xml:space="preserve">                            &lt;</w:t>
+      </w:r>
+      <w:proofErr w:type="spellStart"/>
+      <w:r>
+        <w:rPr>
+          <w:b/>
+          <w:bCs/>
+        </w:rPr>
+        <w:t>MudTextField</w:t>
+      </w:r>
+      <w:proofErr w:type="spellEnd"/>
+      <w:r>
+        <w:t xml:space="preserve"> @bind-Value="Model.EmployeeCode"</w:t>
+      </w:r>
+    </w:p>
+    <w:p>
+      <w:r>
+        <w:t xml:space="preserve">                                          </w:t>
+      </w:r>
+      <w:r>
+        <w:rPr>
+          <w:b/>
+          <w:bCs/>
+        </w:rPr>
+        <w:t>Label</w:t>
+      </w:r>
+      <w:r>
+        <w:t>="User ID / Email"</w:t>
+      </w:r>
+    </w:p>
+    <w:p>
+      <w:r>
+        <w:t xml:space="preserve">                                          </w:t>
+      </w:r>
+      <w:r>
+        <w:rPr>
+          <w:b/>
+          <w:bCs/>
+        </w:rPr>
+        <w:t>Required</w:t>
+      </w:r>
+      <w:r>
+        <w:t>="true"</w:t>
+      </w:r>
+    </w:p>
+    <w:p>
+      <w:r>
+        <w:t xml:space="preserve">                                          </w:t>
+      </w:r>
+      <w:r>
+        <w:rPr>
+          <w:b/>
+          <w:bCs/>
+        </w:rPr>
+        <w:t>Immediate</w:t>
+      </w:r>
+      <w:r>
+        <w:t>="true"</w:t>
+      </w:r>
+    </w:p>
+    <w:p>
+      <w:r>
+        <w:t xml:space="preserve">                                          </w:t>
+      </w:r>
+      <w:proofErr w:type="spellStart"/>
+      <w:r>
+        <w:rPr>
+          <w:b/>
+          <w:bCs/>
+        </w:rPr>
+        <w:t>HelperText</w:t>
+      </w:r>
+      <w:proofErr w:type="spellEnd"/>
+      <w:r>
+        <w:t>="Enter User ID or Registered Email"</w:t>
+      </w:r>
+    </w:p>
+    <w:p>
+      <w:r>
+        <w:t xml:space="preserve">                                          </w:t>
+      </w:r>
+      <w:proofErr w:type="spellStart"/>
+      <w:r>
+        <w:rPr>
+          <w:b/>
+          <w:bCs/>
+        </w:rPr>
+        <w:t>HelperTextOnFocus</w:t>
+      </w:r>
+      <w:proofErr w:type="spellEnd"/>
+      <w:r>
+        <w:t>="true"</w:t>
+      </w:r>
+    </w:p>
+    <w:p>
+      <w:r>
+        <w:t xml:space="preserve">                                          </w:t>
+      </w:r>
+      <w:proofErr w:type="spellStart"/>
+      <w:r>
+        <w:rPr>
+          <w:b/>
+          <w:bCs/>
+        </w:rPr>
+        <w:t>MaxLength</w:t>
+      </w:r>
+      <w:proofErr w:type="spellEnd"/>
+      <w:r>
+        <w:t>="50"</w:t>
+      </w:r>
+    </w:p>
+    <w:p>
+      <w:r>
+        <w:t xml:space="preserve">                                          </w:t>
+      </w:r>
+      <w:r>
+        <w:rPr>
+          <w:b/>
+          <w:bCs/>
+        </w:rPr>
+        <w:t>Counter</w:t>
+      </w:r>
+      <w:r>
+        <w:t>="50"</w:t>
+      </w:r>
+    </w:p>
+    <w:p>
+      <w:r>
+        <w:t xml:space="preserve">                                          </w:t>
+      </w:r>
+      <w:proofErr w:type="spellStart"/>
+      <w:r>
+        <w:rPr>
+          <w:b/>
+          <w:bCs/>
+        </w:rPr>
+        <w:t>FullWidth</w:t>
+      </w:r>
+      <w:proofErr w:type="spellEnd"/>
+      <w:r>
+        <w:t>="true"</w:t>
+      </w:r>
+    </w:p>
+    <w:p>
+      <w:r>
+        <w:t xml:space="preserve">                                          </w:t>
+      </w:r>
+      <w:r>
+        <w:rPr>
+          <w:b/>
+          <w:bCs/>
+        </w:rPr>
+        <w:t>Disabled</w:t>
+      </w:r>
+      <w:r>
+        <w:t>="@_</w:t>
+      </w:r>
+      <w:proofErr w:type="spellStart"/>
+      <w:r>
+        <w:t>btnProcessing</w:t>
+      </w:r>
+      <w:proofErr w:type="spellEnd"/>
+      <w:r>
+        <w:t>" /&gt;</w:t>
+      </w:r>
+    </w:p>
+    <w:p>
+      <w:r>
+        <w:t xml:space="preserve">                        &lt;/</w:t>
+      </w:r>
+      <w:proofErr w:type="spellStart"/>
+      <w:r>
+        <w:rPr>
+          <w:b/>
+          <w:bCs/>
+        </w:rPr>
+        <w:t>MudPaper</w:t>
+      </w:r>
+      <w:proofErr w:type="spellEnd"/>
+      <w:r>
+        <w:t>&gt;</w:t>
+      </w:r>
+    </w:p>
+    <w:p/>
+    <w:p>
+      <w:r>
+        <w:t xml:space="preserve">                        &lt;</w:t>
+      </w:r>
+      <w:proofErr w:type="spellStart"/>
+      <w:r>
+        <w:rPr>
+          <w:b/>
+          <w:bCs/>
+        </w:rPr>
+        <w:t>MudStack</w:t>
+      </w:r>
+      <w:proofErr w:type="spellEnd"/>
+      <w:r>
+        <w:t xml:space="preserve"> </w:t>
+      </w:r>
+      <w:r>
+        <w:rPr>
+          <w:b/>
+          <w:bCs/>
+        </w:rPr>
+        <w:t>Row</w:t>
+      </w:r>
+      <w:r>
+        <w:t xml:space="preserve"> </w:t>
+      </w:r>
+      <w:r>
+        <w:rPr>
+          <w:b/>
+          <w:bCs/>
+        </w:rPr>
+        <w:t>Justify</w:t>
+      </w:r>
+      <w:r>
+        <w:t>="</w:t>
+      </w:r>
+      <w:proofErr w:type="spellStart"/>
+      <w:r>
+        <w:t>Justify.FlexEnd</w:t>
+      </w:r>
+      <w:proofErr w:type="spellEnd"/>
+      <w:r>
+        <w:t xml:space="preserve">" </w:t>
+      </w:r>
+      <w:proofErr w:type="spellStart"/>
+      <w:r>
+        <w:rPr>
+          <w:b/>
+          <w:bCs/>
+        </w:rPr>
+        <w:t>AlignItems</w:t>
+      </w:r>
+      <w:proofErr w:type="spellEnd"/>
+      <w:r>
+        <w:t>="</w:t>
+      </w:r>
+      <w:proofErr w:type="spellStart"/>
+      <w:r>
+        <w:t>AlignItems.Start</w:t>
+      </w:r>
+      <w:proofErr w:type="spellEnd"/>
+      <w:r>
+        <w:t xml:space="preserve">" </w:t>
+      </w:r>
+      <w:r>
+        <w:rPr>
+          <w:b/>
+          <w:bCs/>
+        </w:rPr>
+        <w:t>Class</w:t>
+      </w:r>
+      <w:r>
+        <w:t>="mud-width-full"&gt;</w:t>
+      </w:r>
+    </w:p>
+    <w:p>
+      <w:r>
+        <w:t xml:space="preserve">                             &lt;</w:t>
+      </w:r>
+      <w:proofErr w:type="spellStart"/>
+      <w:r>
+        <w:rPr>
+          <w:b/>
+          <w:bCs/>
+        </w:rPr>
+        <w:t>MudButton</w:t>
+      </w:r>
+      <w:proofErr w:type="spellEnd"/>
+      <w:r>
+        <w:t xml:space="preserve"> </w:t>
+      </w:r>
+      <w:r>
+        <w:rPr>
+          <w:b/>
+          <w:bCs/>
+        </w:rPr>
+        <w:t>Variant</w:t>
+      </w:r>
+      <w:r>
+        <w:t>="</w:t>
+      </w:r>
+      <w:proofErr w:type="spellStart"/>
+      <w:r>
+        <w:t>Variant.Filled</w:t>
+      </w:r>
+      <w:proofErr w:type="spellEnd"/>
+      <w:r>
+        <w:t>"</w:t>
+      </w:r>
+    </w:p>
+    <w:p>
+      <w:r>
+        <w:t xml:space="preserve">                                        </w:t>
+      </w:r>
+      <w:proofErr w:type="spellStart"/>
+      <w:r>
+        <w:rPr>
+          <w:b/>
+          <w:bCs/>
+        </w:rPr>
+        <w:t>ButtonType</w:t>
+      </w:r>
+      <w:proofErr w:type="spellEnd"/>
+      <w:r>
+        <w:t>="</w:t>
+      </w:r>
+      <w:proofErr w:type="spellStart"/>
+      <w:r>
+        <w:t>ButtonType.Submit</w:t>
+      </w:r>
+      <w:proofErr w:type="spellEnd"/>
+      <w:r>
+        <w:t>"</w:t>
+      </w:r>
+    </w:p>
+    <w:p>
+      <w:r>
+        <w:t xml:space="preserve">                                        </w:t>
+      </w:r>
+      <w:proofErr w:type="spellStart"/>
+      <w:r>
+        <w:rPr>
+          <w:b/>
+          <w:bCs/>
+        </w:rPr>
+        <w:t>Color</w:t>
+      </w:r>
+      <w:proofErr w:type="spellEnd"/>
+      <w:r>
+        <w:t>="</w:t>
+      </w:r>
+      <w:proofErr w:type="spellStart"/>
+      <w:r>
+        <w:t>Color.Primary</w:t>
+      </w:r>
+      <w:proofErr w:type="spellEnd"/>
+      <w:r>
+        <w:t>"</w:t>
+      </w:r>
+    </w:p>
+    <w:p>
+      <w:r>
+        <w:t xml:space="preserve">                                        </w:t>
+      </w:r>
+      <w:r>
+        <w:rPr>
+          <w:b/>
+          <w:bCs/>
+        </w:rPr>
+        <w:t>Style</w:t>
+      </w:r>
+      <w:r>
+        <w:t>="background-</w:t>
+      </w:r>
+      <w:proofErr w:type="spellStart"/>
+      <w:proofErr w:type="gramStart"/>
+      <w:r>
+        <w:t>color</w:t>
+      </w:r>
+      <w:proofErr w:type="spellEnd"/>
+      <w:r>
+        <w:t>:#</w:t>
+      </w:r>
+      <w:proofErr w:type="gramEnd"/>
+      <w:r>
+        <w:t>004165;"</w:t>
+      </w:r>
+    </w:p>
+    <w:p>
+      <w:r>
+        <w:t xml:space="preserve">                                        </w:t>
+      </w:r>
+      <w:r>
+        <w:rPr>
+          <w:b/>
+          <w:bCs/>
+        </w:rPr>
+        <w:t>Class</w:t>
+      </w:r>
+      <w:r>
+        <w:t>="mt-4"</w:t>
+      </w:r>
+    </w:p>
+    <w:p>
+      <w:r>
+        <w:t xml:space="preserve">                                        </w:t>
+      </w:r>
+      <w:proofErr w:type="spellStart"/>
+      <w:r>
+        <w:rPr>
+          <w:b/>
+          <w:bCs/>
+        </w:rPr>
+        <w:t>FullWidth</w:t>
+      </w:r>
+      <w:proofErr w:type="spellEnd"/>
+      <w:r>
+        <w:t>="false"</w:t>
+      </w:r>
+    </w:p>
+    <w:p>
+      <w:r>
+        <w:t xml:space="preserve">                                        </w:t>
+      </w:r>
+      <w:r>
+        <w:rPr>
+          <w:b/>
+          <w:bCs/>
+        </w:rPr>
+        <w:t>Disabled</w:t>
+      </w:r>
+      <w:r>
+        <w:t>="@_</w:t>
+      </w:r>
+      <w:proofErr w:type="spellStart"/>
+      <w:r>
+        <w:t>btnProcessing</w:t>
+      </w:r>
+      <w:proofErr w:type="spellEnd"/>
+      <w:r>
+        <w:t>"&gt;</w:t>
+      </w:r>
+    </w:p>
+    <w:p>
+      <w:r>
+        <w:t xml:space="preserve">                                 @if (_</w:t>
+      </w:r>
+      <w:proofErr w:type="spellStart"/>
+      <w:r>
+        <w:t>btnProcessing</w:t>
+      </w:r>
+      <w:proofErr w:type="spellEnd"/>
+      <w:r>
+        <w:t>)</w:t>
+      </w:r>
+    </w:p>
+    <w:p>
+      <w:r>
+        <w:t xml:space="preserve">                                {</w:t>
+      </w:r>
+    </w:p>
+    <w:p>
+      <w:r>
+        <w:t xml:space="preserve">                                    &lt;</w:t>
+      </w:r>
+      <w:proofErr w:type="spellStart"/>
+      <w:r>
+        <w:rPr>
+          <w:b/>
+          <w:bCs/>
+        </w:rPr>
+        <w:t>MudProgressCircular</w:t>
+      </w:r>
+      <w:proofErr w:type="spellEnd"/>
+      <w:r>
+        <w:t xml:space="preserve"> </w:t>
+      </w:r>
+      <w:r>
+        <w:rPr>
+          <w:b/>
+          <w:bCs/>
+        </w:rPr>
+        <w:t>Size</w:t>
+      </w:r>
+      <w:r>
+        <w:t>="</w:t>
+      </w:r>
+      <w:proofErr w:type="spellStart"/>
+      <w:r>
+        <w:t>Size.Small</w:t>
+      </w:r>
+      <w:proofErr w:type="spellEnd"/>
+      <w:r>
+        <w:t xml:space="preserve">" </w:t>
+      </w:r>
+      <w:r>
+        <w:rPr>
+          <w:b/>
+          <w:bCs/>
+        </w:rPr>
+        <w:t>Indeterminate</w:t>
+      </w:r>
+      <w:r>
+        <w:t xml:space="preserve">="true" </w:t>
+      </w:r>
+      <w:r>
+        <w:rPr>
+          <w:b/>
+          <w:bCs/>
+        </w:rPr>
+        <w:t>Class</w:t>
+      </w:r>
+      <w:r>
+        <w:t>="me-2" /&gt;</w:t>
+      </w:r>
+    </w:p>
+    <w:p>
+      <w:r>
+        <w:t xml:space="preserve">                                    &lt;span&gt;Processing...&lt;/span&gt;</w:t>
+      </w:r>
+    </w:p>
+    <w:p>
+      <w:r>
+        <w:t xml:space="preserve">                                }</w:t>
+      </w:r>
+    </w:p>
+    <w:p>
+      <w:r>
+        <w:t xml:space="preserve">                                else</w:t>
+      </w:r>
+    </w:p>
+    <w:p>
+      <w:r>
+        <w:t xml:space="preserve">                                {</w:t>
+      </w:r>
+    </w:p>
+    <w:p>
+      <w:r>
+        <w:t xml:space="preserve">                                    &lt;span&gt;Unlock&lt;/span&gt;</w:t>
+      </w:r>
+    </w:p>
+    <w:p>
+      <w:r>
+        <w:lastRenderedPageBreak/>
+        <w:t xml:space="preserve">                                }</w:t>
+      </w:r>
+    </w:p>
+    <w:p>
+      <w:r>
+        <w:t xml:space="preserve">                            &lt;/</w:t>
+      </w:r>
+      <w:proofErr w:type="spellStart"/>
+      <w:r>
+        <w:rPr>
+          <w:b/>
+          <w:bCs/>
+        </w:rPr>
+        <w:t>MudButton</w:t>
+      </w:r>
+      <w:proofErr w:type="spellEnd"/>
+      <w:r>
+        <w:t>&gt;</w:t>
+      </w:r>
+    </w:p>
+    <w:p>
+      <w:r>
+        <w:t xml:space="preserve">                            &lt;</w:t>
+      </w:r>
+      <w:proofErr w:type="spellStart"/>
+      <w:r>
+        <w:rPr>
+          <w:b/>
+          <w:bCs/>
+        </w:rPr>
+        <w:t>MudButton</w:t>
+      </w:r>
+      <w:proofErr w:type="spellEnd"/>
+      <w:r>
+        <w:t xml:space="preserve"> </w:t>
+      </w:r>
+      <w:r>
+        <w:rPr>
+          <w:b/>
+          <w:bCs/>
+        </w:rPr>
+        <w:t>Variant</w:t>
+      </w:r>
+      <w:r>
+        <w:t>="</w:t>
+      </w:r>
+      <w:proofErr w:type="spellStart"/>
+      <w:r>
+        <w:t>Variant.Text</w:t>
+      </w:r>
+      <w:proofErr w:type="spellEnd"/>
+      <w:r>
+        <w:t>"</w:t>
+      </w:r>
+    </w:p>
+    <w:p>
+      <w:r>
+        <w:t xml:space="preserve">                                       </w:t>
+      </w:r>
+      <w:proofErr w:type="spellStart"/>
+      <w:r>
+        <w:rPr>
+          <w:b/>
+          <w:bCs/>
+        </w:rPr>
+        <w:t>Color</w:t>
+      </w:r>
+      <w:proofErr w:type="spellEnd"/>
+      <w:r>
+        <w:t>="</w:t>
+      </w:r>
+      <w:proofErr w:type="spellStart"/>
+      <w:r>
+        <w:t>Color.Surface</w:t>
+      </w:r>
+      <w:proofErr w:type="spellEnd"/>
+      <w:r>
+        <w:t>"</w:t>
+      </w:r>
+    </w:p>
+    <w:p>
+      <w:r>
+        <w:t xml:space="preserve">                                       </w:t>
+      </w:r>
+      <w:proofErr w:type="spellStart"/>
+      <w:r>
+        <w:rPr>
+          <w:b/>
+          <w:bCs/>
+        </w:rPr>
+        <w:t>FullWidth</w:t>
+      </w:r>
+      <w:proofErr w:type="spellEnd"/>
+      <w:r>
+        <w:t>="false"</w:t>
+      </w:r>
+    </w:p>
+    <w:p>
+      <w:r>
+        <w:t xml:space="preserve">                                       </w:t>
+      </w:r>
+      <w:r>
+        <w:rPr>
+          <w:b/>
+          <w:bCs/>
+        </w:rPr>
+        <w:t>Class</w:t>
+      </w:r>
+      <w:r>
+        <w:t>="mt-4"</w:t>
+      </w:r>
+    </w:p>
+    <w:p>
+      <w:r>
+        <w:t xml:space="preserve">                                       </w:t>
+      </w:r>
+      <w:proofErr w:type="spellStart"/>
+      <w:r>
+        <w:rPr>
+          <w:b/>
+          <w:bCs/>
+        </w:rPr>
+        <w:t>OnClick</w:t>
+      </w:r>
+      <w:proofErr w:type="spellEnd"/>
+      <w:r>
+        <w:t>="</w:t>
+      </w:r>
+      <w:proofErr w:type="spellStart"/>
+      <w:r>
+        <w:t>GoToLogin</w:t>
+      </w:r>
+      <w:proofErr w:type="spellEnd"/>
+      <w:r>
+        <w:t>"</w:t>
+      </w:r>
+    </w:p>
+    <w:p>
+      <w:r>
+        <w:t xml:space="preserve">                                       </w:t>
+      </w:r>
+      <w:r>
+        <w:rPr>
+          <w:b/>
+          <w:bCs/>
+        </w:rPr>
+        <w:t>Disabled</w:t>
+      </w:r>
+      <w:r>
+        <w:t>="@_</w:t>
+      </w:r>
+      <w:proofErr w:type="spellStart"/>
+      <w:r>
+        <w:t>btnProcessing</w:t>
+      </w:r>
+      <w:proofErr w:type="spellEnd"/>
+      <w:r>
+        <w:t>"&gt;</w:t>
+      </w:r>
+    </w:p>
+    <w:p>
+      <w:r>
+        <w:t xml:space="preserve">                                Cancel</w:t>
+      </w:r>
+    </w:p>
+    <w:p>
+      <w:r>
+        <w:t xml:space="preserve">                            &lt;/</w:t>
+      </w:r>
+      <w:proofErr w:type="spellStart"/>
+      <w:r>
+        <w:rPr>
+          <w:b/>
+          <w:bCs/>
+        </w:rPr>
+        <w:t>MudButton</w:t>
+      </w:r>
+      <w:proofErr w:type="spellEnd"/>
+      <w:r>
+        <w:t>&gt;</w:t>
+      </w:r>
+    </w:p>
+    <w:p>
+      <w:r>
+        <w:t xml:space="preserve">                        &lt;/</w:t>
+      </w:r>
+      <w:proofErr w:type="spellStart"/>
+      <w:r>
+        <w:rPr>
+          <w:b/>
+          <w:bCs/>
+        </w:rPr>
+        <w:t>MudStack</w:t>
+      </w:r>
+      <w:proofErr w:type="spellEnd"/>
+      <w:r>
+        <w:t>&gt;</w:t>
+      </w:r>
+    </w:p>
+    <w:p>
+      <w:r>
+        <w:t xml:space="preserve">                    &lt;/</w:t>
+      </w:r>
+      <w:proofErr w:type="spellStart"/>
+      <w:r>
+        <w:rPr>
+          <w:b/>
+          <w:bCs/>
+        </w:rPr>
+        <w:t>MudPaper</w:t>
+      </w:r>
+      <w:proofErr w:type="spellEnd"/>
+      <w:r>
+        <w:t>&gt;</w:t>
+      </w:r>
+    </w:p>
+    <w:p>
+      <w:r>
+        <w:t xml:space="preserve">                &lt;/</w:t>
+      </w:r>
+      <w:proofErr w:type="spellStart"/>
+      <w:r>
+        <w:rPr>
+          <w:b/>
+          <w:bCs/>
+        </w:rPr>
+        <w:t>EditForm</w:t>
+      </w:r>
+      <w:proofErr w:type="spellEnd"/>
+      <w:r>
+        <w:t>&gt;</w:t>
+      </w:r>
+    </w:p>
+    <w:p/>
+    <w:p>
+      <w:r>
+        <w:t xml:space="preserve">            &lt;/</w:t>
+      </w:r>
+      <w:proofErr w:type="spellStart"/>
+      <w:r>
+        <w:rPr>
+          <w:b/>
+          <w:bCs/>
+        </w:rPr>
+        <w:t>MudContainer</w:t>
+      </w:r>
+      <w:proofErr w:type="spellEnd"/>
+      <w:r>
+        <w:t>&gt;</w:t>
+      </w:r>
+    </w:p>
+    <w:p/>
+    <w:p>
+      <w:r>
+        <w:t xml:space="preserve">        &lt;/div&gt;</w:t>
+      </w:r>
+    </w:p>
+    <w:p/>
+    <w:p>
+      <w:r>
+        <w:t xml:space="preserve">    &lt;/div&gt;</w:t>
+      </w:r>
+    </w:p>
+    <w:p>
+      <w:r>
+        <w:t>&lt;/div&gt;</w:t>
+      </w:r>
+    </w:p>
+    <w:p>
+      <w:r>
+        <w:t>UnlockAccount.razor.css:</w:t>
+      </w:r>
+    </w:p>
+    <w:p>
+      <w:r>
+        <w:t>/* ROOT */</w:t>
+      </w:r>
+    </w:p>
+    <w:p>
+      <w:r>
+        <w:t>.login-root {</w:t>
+      </w:r>
+    </w:p>
+    <w:p>
+      <w:r>
+        <w:t xml:space="preserve">    min-height: </w:t>
+      </w:r>
+      <w:proofErr w:type="gramStart"/>
+      <w:r>
+        <w:t>100vh;</w:t>
+      </w:r>
+      <w:proofErr w:type="gramEnd"/>
+    </w:p>
+    <w:p>
+      <w:r>
+        <w:t xml:space="preserve">    width: </w:t>
+      </w:r>
+      <w:proofErr w:type="gramStart"/>
+      <w:r>
+        <w:t>100%;</w:t>
+      </w:r>
+      <w:proofErr w:type="gramEnd"/>
+    </w:p>
+    <w:p>
+      <w:r>
+        <w:t xml:space="preserve">    position: </w:t>
+      </w:r>
+      <w:proofErr w:type="gramStart"/>
+      <w:r>
+        <w:t>relative;</w:t>
+      </w:r>
+      <w:proofErr w:type="gramEnd"/>
+    </w:p>
+    <w:p>
+      <w:r>
+        <w:t xml:space="preserve">    overflow: </w:t>
+      </w:r>
+      <w:proofErr w:type="gramStart"/>
+      <w:r>
+        <w:t>hidden;</w:t>
+      </w:r>
+      <w:proofErr w:type="gramEnd"/>
+    </w:p>
+    <w:p>
+      <w:r>
+        <w:t xml:space="preserve">    /* Layered Background */</w:t>
+      </w:r>
+    </w:p>
+    <w:p>
+      <w:r>
+        <w:t xml:space="preserve">    background-image: </w:t>
+      </w:r>
+    </w:p>
+    <w:p>
+      <w:r>
+        <w:t xml:space="preserve">        linear-</w:t>
+      </w:r>
+      <w:proofErr w:type="gramStart"/>
+      <w:r>
+        <w:t>gradient(</w:t>
+      </w:r>
+      <w:proofErr w:type="spellStart"/>
+      <w:r>
+        <w:t>rgba</w:t>
+      </w:r>
+      <w:proofErr w:type="spellEnd"/>
+      <w:r>
+        <w:t>(</w:t>
+      </w:r>
+      <w:proofErr w:type="gramEnd"/>
+      <w:r>
+        <w:t xml:space="preserve">0, 65, 101, 0.85), </w:t>
+      </w:r>
+    </w:p>
+    <w:p>
+      <w:r>
+        <w:t xml:space="preserve">        </w:t>
+      </w:r>
+      <w:proofErr w:type="spellStart"/>
+      <w:proofErr w:type="gramStart"/>
+      <w:r>
+        <w:t>rgba</w:t>
+      </w:r>
+      <w:proofErr w:type="spellEnd"/>
+      <w:r>
+        <w:t>(</w:t>
+      </w:r>
+      <w:proofErr w:type="gramEnd"/>
+      <w:r>
+        <w:t xml:space="preserve">0, 65, 101, 0.85)), </w:t>
+      </w:r>
+    </w:p>
+    <w:p>
+      <w:r>
+        <w:lastRenderedPageBreak/>
+        <w:t xml:space="preserve">        </w:t>
+      </w:r>
+      <w:proofErr w:type="spellStart"/>
+      <w:r>
+        <w:t>url</w:t>
+      </w:r>
+      <w:proofErr w:type="spellEnd"/>
+      <w:r>
+        <w:t>('images/hr-background.jpg'</w:t>
+      </w:r>
+      <w:proofErr w:type="gramStart"/>
+      <w:r>
+        <w:t>);</w:t>
+      </w:r>
+      <w:proofErr w:type="gramEnd"/>
+    </w:p>
+    <w:p>
+      <w:r>
+        <w:t xml:space="preserve">    background-size: </w:t>
+      </w:r>
+      <w:proofErr w:type="gramStart"/>
+      <w:r>
+        <w:t>cover;</w:t>
+      </w:r>
+      <w:proofErr w:type="gramEnd"/>
+    </w:p>
+    <w:p>
+      <w:r>
+        <w:t xml:space="preserve">    background-position: </w:t>
+      </w:r>
+      <w:proofErr w:type="spellStart"/>
+      <w:proofErr w:type="gramStart"/>
+      <w:r>
+        <w:t>center</w:t>
+      </w:r>
+      <w:proofErr w:type="spellEnd"/>
+      <w:r>
+        <w:t>;</w:t>
+      </w:r>
+      <w:proofErr w:type="gramEnd"/>
+    </w:p>
+    <w:p>
+      <w:r>
+        <w:t xml:space="preserve">    background-repeat: no-</w:t>
+      </w:r>
+      <w:proofErr w:type="gramStart"/>
+      <w:r>
+        <w:t>repeat;</w:t>
+      </w:r>
+      <w:proofErr w:type="gramEnd"/>
+    </w:p>
+    <w:p>
+      <w:r>
+        <w:t xml:space="preserve">    backdrop-filter: </w:t>
+      </w:r>
+      <w:proofErr w:type="gramStart"/>
+      <w:r>
+        <w:t>saturate(</w:t>
+      </w:r>
+      <w:proofErr w:type="gramEnd"/>
+      <w:r>
+        <w:t>90%</w:t>
+      </w:r>
+      <w:proofErr w:type="gramStart"/>
+      <w:r>
+        <w:t>);</w:t>
+      </w:r>
+      <w:proofErr w:type="gramEnd"/>
+    </w:p>
+    <w:p>
+      <w:r>
+        <w:t>}</w:t>
+      </w:r>
+    </w:p>
+    <w:p/>
+    <w:p>
+      <w:r>
+        <w:t>/* Static Professional Background */</w:t>
+      </w:r>
+    </w:p>
+    <w:p>
+      <w:r>
+        <w:t>.login-root {</w:t>
+      </w:r>
+    </w:p>
+    <w:p>
+      <w:r>
+        <w:t xml:space="preserve">    background-</w:t>
+      </w:r>
+      <w:proofErr w:type="spellStart"/>
+      <w:r>
+        <w:t>color</w:t>
+      </w:r>
+      <w:proofErr w:type="spellEnd"/>
+      <w:r>
+        <w:t>: #</w:t>
+      </w:r>
+      <w:proofErr w:type="gramStart"/>
+      <w:r>
+        <w:t>f4f6f9;</w:t>
+      </w:r>
+      <w:proofErr w:type="gramEnd"/>
+    </w:p>
+    <w:p>
+      <w:r>
+        <w:t>}</w:t>
+      </w:r>
+    </w:p>
+    <w:p/>
+    <w:p>
+      <w:r>
+        <w:t>/* Dark mode background */</w:t>
+      </w:r>
+    </w:p>
+    <w:p>
+      <w:proofErr w:type="gramStart"/>
+      <w:r>
+        <w:t>.mud</w:t>
+      </w:r>
+      <w:proofErr w:type="gramEnd"/>
+      <w:r>
+        <w:t>-theme-dark .login-root {</w:t>
+      </w:r>
+    </w:p>
+    <w:p>
+      <w:r>
+        <w:t xml:space="preserve">    background-image: linear-</w:t>
+      </w:r>
+      <w:proofErr w:type="gramStart"/>
+      <w:r>
+        <w:t>gradient(</w:t>
+      </w:r>
+      <w:proofErr w:type="spellStart"/>
+      <w:r>
+        <w:t>rgba</w:t>
+      </w:r>
+      <w:proofErr w:type="spellEnd"/>
+      <w:r>
+        <w:t>(</w:t>
+      </w:r>
+      <w:proofErr w:type="gramEnd"/>
+      <w:r>
+        <w:t xml:space="preserve">18, 18, 18, 0.92), </w:t>
+      </w:r>
+      <w:proofErr w:type="spellStart"/>
+      <w:proofErr w:type="gramStart"/>
+      <w:r>
+        <w:t>rgba</w:t>
+      </w:r>
+      <w:proofErr w:type="spellEnd"/>
+      <w:r>
+        <w:t>(</w:t>
+      </w:r>
+      <w:proofErr w:type="gramEnd"/>
+      <w:r>
+        <w:t xml:space="preserve">18, 18, 18, 0.92)), </w:t>
+      </w:r>
+      <w:proofErr w:type="spellStart"/>
+      <w:r>
+        <w:t>url</w:t>
+      </w:r>
+      <w:proofErr w:type="spellEnd"/>
+      <w:r>
+        <w:t>('images/hr-background.jpg'</w:t>
+      </w:r>
+      <w:proofErr w:type="gramStart"/>
+      <w:r>
+        <w:t>);</w:t>
+      </w:r>
+      <w:proofErr w:type="gramEnd"/>
+    </w:p>
+    <w:p>
+      <w:r>
+        <w:t>}</w:t>
+      </w:r>
+    </w:p>
+    <w:p/>
+    <w:p>
+      <w:r>
+        <w:t>/* Layout - Mobile First */</w:t>
+      </w:r>
+    </w:p>
+    <w:p>
+      <w:proofErr w:type="gramStart"/>
+      <w:r>
+        <w:t>.unlock</w:t>
+      </w:r>
+      <w:proofErr w:type="gramEnd"/>
+      <w:r>
+        <w:t>-container {</w:t>
+      </w:r>
+    </w:p>
+    <w:p>
+      <w:r>
+        <w:t xml:space="preserve">    display: </w:t>
+      </w:r>
+      <w:proofErr w:type="gramStart"/>
+      <w:r>
+        <w:t>flex;</w:t>
+      </w:r>
+      <w:proofErr w:type="gramEnd"/>
+    </w:p>
+    <w:p>
+      <w:r>
+        <w:t xml:space="preserve">    flex-direction: </w:t>
+      </w:r>
+      <w:proofErr w:type="gramStart"/>
+      <w:r>
+        <w:t>column;</w:t>
+      </w:r>
+      <w:proofErr w:type="gramEnd"/>
+    </w:p>
+    <w:p>
+      <w:r>
+        <w:t xml:space="preserve">    min-height: </w:t>
+      </w:r>
+      <w:proofErr w:type="gramStart"/>
+      <w:r>
+        <w:t>100vh;</w:t>
+      </w:r>
+      <w:proofErr w:type="gramEnd"/>
+    </w:p>
+    <w:p>
+      <w:r>
+        <w:t>}</w:t>
+      </w:r>
+    </w:p>
+    <w:p/>
+    <w:p>
+      <w:r>
+        <w:t>/* Branding Section */</w:t>
+      </w:r>
+    </w:p>
+    <w:p>
+      <w:proofErr w:type="gramStart"/>
+      <w:r>
+        <w:t>.branding</w:t>
+      </w:r>
+      <w:proofErr w:type="gramEnd"/>
+      <w:r>
+        <w:t>-section {</w:t>
+      </w:r>
+    </w:p>
+    <w:p>
+      <w:r>
+        <w:t xml:space="preserve">    padding: 40px </w:t>
+      </w:r>
+      <w:proofErr w:type="gramStart"/>
+      <w:r>
+        <w:t>20px;</w:t>
+      </w:r>
+      <w:proofErr w:type="gramEnd"/>
+    </w:p>
+    <w:p>
+      <w:r>
+        <w:t xml:space="preserve">    text-align: </w:t>
+      </w:r>
+      <w:proofErr w:type="spellStart"/>
+      <w:proofErr w:type="gramStart"/>
+      <w:r>
+        <w:t>center</w:t>
+      </w:r>
+      <w:proofErr w:type="spellEnd"/>
+      <w:r>
+        <w:t>;</w:t>
+      </w:r>
+      <w:proofErr w:type="gramEnd"/>
+    </w:p>
+    <w:p>
+      <w:r>
+        <w:t xml:space="preserve">    background-</w:t>
+      </w:r>
+      <w:proofErr w:type="spellStart"/>
+      <w:r>
+        <w:t>color</w:t>
+      </w:r>
+      <w:proofErr w:type="spellEnd"/>
+      <w:r>
+        <w:t xml:space="preserve">: </w:t>
+      </w:r>
+      <w:proofErr w:type="gramStart"/>
+      <w:r>
+        <w:t>#004165;</w:t>
+      </w:r>
+      <w:proofErr w:type="gramEnd"/>
+    </w:p>
+    <w:p>
+      <w:r>
+        <w:t xml:space="preserve">    </w:t>
+      </w:r>
+      <w:proofErr w:type="spellStart"/>
+      <w:r>
+        <w:t>color</w:t>
+      </w:r>
+      <w:proofErr w:type="spellEnd"/>
+      <w:r>
+        <w:t xml:space="preserve">: </w:t>
+      </w:r>
+      <w:proofErr w:type="gramStart"/>
+      <w:r>
+        <w:t>white;</w:t>
+      </w:r>
+      <w:proofErr w:type="gramEnd"/>
+    </w:p>
+    <w:p>
+      <w:r>
+        <w:lastRenderedPageBreak/>
+        <w:t>}</w:t>
+      </w:r>
+    </w:p>
+    <w:p/>
+    <w:p>
+      <w:r>
+        <w:t>/* Login Section */</w:t>
+      </w:r>
+    </w:p>
+    <w:p>
+      <w:proofErr w:type="gramStart"/>
+      <w:r>
+        <w:t>.unlock</w:t>
+      </w:r>
+      <w:proofErr w:type="gramEnd"/>
+      <w:r>
+        <w:t>-section {</w:t>
+      </w:r>
+    </w:p>
+    <w:p>
+      <w:r>
+        <w:t xml:space="preserve">    flex: </w:t>
+      </w:r>
+      <w:proofErr w:type="gramStart"/>
+      <w:r>
+        <w:t>1;</w:t>
+      </w:r>
+      <w:proofErr w:type="gramEnd"/>
+    </w:p>
+    <w:p>
+      <w:r>
+        <w:t xml:space="preserve">    display: </w:t>
+      </w:r>
+      <w:proofErr w:type="gramStart"/>
+      <w:r>
+        <w:t>flex;</w:t>
+      </w:r>
+      <w:proofErr w:type="gramEnd"/>
+    </w:p>
+    <w:p>
+      <w:r>
+        <w:t xml:space="preserve">    align-items: </w:t>
+      </w:r>
+      <w:proofErr w:type="spellStart"/>
+      <w:proofErr w:type="gramStart"/>
+      <w:r>
+        <w:t>center</w:t>
+      </w:r>
+      <w:proofErr w:type="spellEnd"/>
+      <w:r>
+        <w:t>;</w:t>
+      </w:r>
+      <w:proofErr w:type="gramEnd"/>
+    </w:p>
+    <w:p>
+      <w:r>
+        <w:t xml:space="preserve">    justify-content: </w:t>
+      </w:r>
+      <w:proofErr w:type="spellStart"/>
+      <w:proofErr w:type="gramStart"/>
+      <w:r>
+        <w:t>center</w:t>
+      </w:r>
+      <w:proofErr w:type="spellEnd"/>
+      <w:r>
+        <w:t>;</w:t>
+      </w:r>
+      <w:proofErr w:type="gramEnd"/>
+    </w:p>
+    <w:p>
+      <w:r>
+        <w:t xml:space="preserve">    padding: </w:t>
+      </w:r>
+      <w:proofErr w:type="gramStart"/>
+      <w:r>
+        <w:t>20px;</w:t>
+      </w:r>
+      <w:proofErr w:type="gramEnd"/>
+    </w:p>
+    <w:p>
+      <w:r>
+        <w:t>}</w:t>
+      </w:r>
+    </w:p>
+    <w:p/>
+    <w:p>
+      <w:r>
+        <w:t>/* Card */</w:t>
+      </w:r>
+    </w:p>
+    <w:p>
+      <w:r>
+        <w:t>.login-card {</w:t>
+      </w:r>
+    </w:p>
+    <w:p>
+      <w:r>
+        <w:t xml:space="preserve">    border-radius: </w:t>
+      </w:r>
+      <w:proofErr w:type="gramStart"/>
+      <w:r>
+        <w:t>16px;</w:t>
+      </w:r>
+      <w:proofErr w:type="gramEnd"/>
+    </w:p>
+    <w:p>
+      <w:r>
+        <w:t xml:space="preserve">    backdrop-filter: blur(6px</w:t>
+      </w:r>
+      <w:proofErr w:type="gramStart"/>
+      <w:r>
+        <w:t>);</w:t>
+      </w:r>
+      <w:proofErr w:type="gramEnd"/>
+    </w:p>
+    <w:p>
+      <w:r>
+        <w:t>}</w:t>
+      </w:r>
+    </w:p>
+    <w:p/>
+    <w:p>
+      <w:r>
+        <w:t>/* Logo */</w:t>
+      </w:r>
+    </w:p>
+    <w:p>
+      <w:proofErr w:type="gramStart"/>
+      <w:r>
+        <w:t>.company</w:t>
+      </w:r>
+      <w:proofErr w:type="gramEnd"/>
+      <w:r>
+        <w:t>-logo {</w:t>
+      </w:r>
+    </w:p>
+    <w:p>
+      <w:r>
+        <w:t xml:space="preserve">    </w:t>
+      </w:r>
+      <w:proofErr w:type="gramStart"/>
+      <w:r>
+        <w:t>max-width</w:t>
+      </w:r>
+      <w:proofErr w:type="gramEnd"/>
+      <w:r>
+        <w:t xml:space="preserve">: </w:t>
+      </w:r>
+      <w:proofErr w:type="gramStart"/>
+      <w:r>
+        <w:t>200px;</w:t>
+      </w:r>
+      <w:proofErr w:type="gramEnd"/>
+    </w:p>
+    <w:p>
+      <w:r>
+        <w:t xml:space="preserve">    height: </w:t>
+      </w:r>
+      <w:proofErr w:type="gramStart"/>
+      <w:r>
+        <w:t>auto;</w:t>
+      </w:r>
+      <w:proofErr w:type="gramEnd"/>
+    </w:p>
+    <w:p>
+      <w:r>
+        <w:t xml:space="preserve">    display: </w:t>
+      </w:r>
+      <w:proofErr w:type="gramStart"/>
+      <w:r>
+        <w:t>block;</w:t>
+      </w:r>
+      <w:proofErr w:type="gramEnd"/>
+    </w:p>
+    <w:p>
+      <w:r>
+        <w:t xml:space="preserve">    margin-bottom: </w:t>
+      </w:r>
+      <w:proofErr w:type="gramStart"/>
+      <w:r>
+        <w:t>0px;</w:t>
+      </w:r>
+      <w:proofErr w:type="gramEnd"/>
+    </w:p>
+    <w:p>
+      <w:r>
+        <w:t xml:space="preserve">    /* Optional visual refinement */</w:t>
+      </w:r>
+    </w:p>
+    <w:p>
+      <w:r>
+        <w:t xml:space="preserve">    filter: drop-</w:t>
+      </w:r>
+      <w:proofErr w:type="gramStart"/>
+      <w:r>
+        <w:t>shadow(</w:t>
+      </w:r>
+      <w:proofErr w:type="gramEnd"/>
+      <w:r>
+        <w:t xml:space="preserve">0 4px 12px </w:t>
+      </w:r>
+      <w:proofErr w:type="spellStart"/>
+      <w:proofErr w:type="gramStart"/>
+      <w:r>
+        <w:t>rgba</w:t>
+      </w:r>
+      <w:proofErr w:type="spellEnd"/>
+      <w:r>
+        <w:t>(</w:t>
+      </w:r>
+      <w:proofErr w:type="gramEnd"/>
+      <w:r>
+        <w:t>0, 0, 0, 0.3)</w:t>
+      </w:r>
+      <w:proofErr w:type="gramStart"/>
+      <w:r>
+        <w:t>);</w:t>
+      </w:r>
+      <w:proofErr w:type="gramEnd"/>
+    </w:p>
+    <w:p>
+      <w:r>
+        <w:t>}</w:t>
+      </w:r>
+    </w:p>
+    <w:p/>
+    <w:p>
+      <w:r>
+        <w:t>/* Floating Icons (More Subtle Now) */</w:t>
+      </w:r>
+    </w:p>
+    <w:p>
+      <w:proofErr w:type="gramStart"/>
+      <w:r>
+        <w:t>.floating</w:t>
+      </w:r>
+      <w:proofErr w:type="gramEnd"/>
+      <w:r>
+        <w:t>-icons {</w:t>
+      </w:r>
+    </w:p>
+    <w:p>
+      <w:r>
+        <w:t xml:space="preserve">    position: </w:t>
+      </w:r>
+      <w:proofErr w:type="gramStart"/>
+      <w:r>
+        <w:t>absolute;</w:t>
+      </w:r>
+      <w:proofErr w:type="gramEnd"/>
+    </w:p>
+    <w:p>
+      <w:r>
+        <w:t xml:space="preserve">    inset: </w:t>
+      </w:r>
+      <w:proofErr w:type="gramStart"/>
+      <w:r>
+        <w:t>0;</w:t>
+      </w:r>
+      <w:proofErr w:type="gramEnd"/>
+    </w:p>
+    <w:p>
+      <w:r>
+        <w:lastRenderedPageBreak/>
+        <w:t xml:space="preserve">    pointer-events: </w:t>
+      </w:r>
+      <w:proofErr w:type="gramStart"/>
+      <w:r>
+        <w:t>none;</w:t>
+      </w:r>
+      <w:proofErr w:type="gramEnd"/>
+    </w:p>
+    <w:p>
+      <w:r>
+        <w:t>}</w:t>
+      </w:r>
+    </w:p>
+    <w:p/>
+    <w:p>
+      <w:r>
+        <w:t xml:space="preserve">    </w:t>
+      </w:r>
+      <w:proofErr w:type="gramStart"/>
+      <w:r>
+        <w:t>.floating</w:t>
+      </w:r>
+      <w:proofErr w:type="gramEnd"/>
+      <w:r>
+        <w:t>-</w:t>
+      </w:r>
+      <w:proofErr w:type="gramStart"/>
+      <w:r>
+        <w:t>icons .mud</w:t>
+      </w:r>
+      <w:proofErr w:type="gramEnd"/>
+      <w:r>
+        <w:t>-icon-root {</w:t>
+      </w:r>
+    </w:p>
+    <w:p>
+      <w:r>
+        <w:t xml:space="preserve">        position: </w:t>
+      </w:r>
+      <w:proofErr w:type="gramStart"/>
+      <w:r>
+        <w:t>absolute;</w:t>
+      </w:r>
+      <w:proofErr w:type="gramEnd"/>
+    </w:p>
+    <w:p>
+      <w:r>
+        <w:t xml:space="preserve">        </w:t>
+      </w:r>
+      <w:proofErr w:type="spellStart"/>
+      <w:r>
+        <w:t>color</w:t>
+      </w:r>
+      <w:proofErr w:type="spellEnd"/>
+      <w:r>
+        <w:t xml:space="preserve">: </w:t>
+      </w:r>
+      <w:proofErr w:type="spellStart"/>
+      <w:proofErr w:type="gramStart"/>
+      <w:r>
+        <w:t>rgba</w:t>
+      </w:r>
+      <w:proofErr w:type="spellEnd"/>
+      <w:r>
+        <w:t>(</w:t>
+      </w:r>
+      <w:proofErr w:type="gramEnd"/>
+      <w:r>
+        <w:t>255,255,255,0.05</w:t>
+      </w:r>
+      <w:proofErr w:type="gramStart"/>
+      <w:r>
+        <w:t>);</w:t>
+      </w:r>
+      <w:proofErr w:type="gramEnd"/>
+    </w:p>
+    <w:p>
+      <w:r>
+        <w:t xml:space="preserve">        font-size: </w:t>
+      </w:r>
+      <w:proofErr w:type="gramStart"/>
+      <w:r>
+        <w:t>70px;</w:t>
+      </w:r>
+      <w:proofErr w:type="gramEnd"/>
+    </w:p>
+    <w:p>
+      <w:r>
+        <w:t xml:space="preserve">    }</w:t>
+      </w:r>
+    </w:p>
+    <w:p/>
+    <w:p>
+      <w:r>
+        <w:t xml:space="preserve">        </w:t>
+      </w:r>
+      <w:proofErr w:type="gramStart"/>
+      <w:r>
+        <w:t>.floating</w:t>
+      </w:r>
+      <w:proofErr w:type="gramEnd"/>
+      <w:r>
+        <w:t>-</w:t>
+      </w:r>
+      <w:proofErr w:type="gramStart"/>
+      <w:r>
+        <w:t>icons .</w:t>
+      </w:r>
+      <w:proofErr w:type="spellStart"/>
+      <w:r>
+        <w:t>mud</w:t>
+      </w:r>
+      <w:proofErr w:type="gramEnd"/>
+      <w:r>
+        <w:t>-icon-</w:t>
+      </w:r>
+      <w:proofErr w:type="gramStart"/>
+      <w:r>
+        <w:t>root:nth</w:t>
+      </w:r>
+      <w:proofErr w:type="gramEnd"/>
+      <w:r>
+        <w:t>-</w:t>
+      </w:r>
+      <w:proofErr w:type="gramStart"/>
+      <w:r>
+        <w:t>child</w:t>
+      </w:r>
+      <w:proofErr w:type="spellEnd"/>
+      <w:r>
+        <w:t>(</w:t>
+      </w:r>
+      <w:proofErr w:type="gramEnd"/>
+      <w:r>
+        <w:t>1) {</w:t>
+      </w:r>
+    </w:p>
+    <w:p>
+      <w:r>
+        <w:t xml:space="preserve">            top: </w:t>
+      </w:r>
+      <w:proofErr w:type="gramStart"/>
+      <w:r>
+        <w:t>10%;</w:t>
+      </w:r>
+      <w:proofErr w:type="gramEnd"/>
+    </w:p>
+    <w:p>
+      <w:r>
+        <w:t xml:space="preserve">            left: </w:t>
+      </w:r>
+      <w:proofErr w:type="gramStart"/>
+      <w:r>
+        <w:t>15%;</w:t>
+      </w:r>
+      <w:proofErr w:type="gramEnd"/>
+    </w:p>
+    <w:p>
+      <w:r>
+        <w:t xml:space="preserve">        }</w:t>
+      </w:r>
+    </w:p>
+    <w:p/>
+    <w:p>
+      <w:r>
+        <w:t xml:space="preserve">        </w:t>
+      </w:r>
+      <w:proofErr w:type="gramStart"/>
+      <w:r>
+        <w:t>.floating</w:t>
+      </w:r>
+      <w:proofErr w:type="gramEnd"/>
+      <w:r>
+        <w:t>-</w:t>
+      </w:r>
+      <w:proofErr w:type="gramStart"/>
+      <w:r>
+        <w:t>icons .</w:t>
+      </w:r>
+      <w:proofErr w:type="spellStart"/>
+      <w:r>
+        <w:t>mud</w:t>
+      </w:r>
+      <w:proofErr w:type="gramEnd"/>
+      <w:r>
+        <w:t>-icon-</w:t>
+      </w:r>
+      <w:proofErr w:type="gramStart"/>
+      <w:r>
+        <w:t>root:nth</w:t>
+      </w:r>
+      <w:proofErr w:type="gramEnd"/>
+      <w:r>
+        <w:t>-</w:t>
+      </w:r>
+      <w:proofErr w:type="gramStart"/>
+      <w:r>
+        <w:t>child</w:t>
+      </w:r>
+      <w:proofErr w:type="spellEnd"/>
+      <w:r>
+        <w:t>(</w:t>
+      </w:r>
+      <w:proofErr w:type="gramEnd"/>
+      <w:r>
+        <w:t>2) {</w:t>
+      </w:r>
+    </w:p>
+    <w:p>
+      <w:r>
+        <w:t xml:space="preserve">            top: </w:t>
+      </w:r>
+      <w:proofErr w:type="gramStart"/>
+      <w:r>
+        <w:t>70%;</w:t>
+      </w:r>
+      <w:proofErr w:type="gramEnd"/>
+    </w:p>
+    <w:p>
+      <w:r>
+        <w:t xml:space="preserve">            left: </w:t>
+      </w:r>
+      <w:proofErr w:type="gramStart"/>
+      <w:r>
+        <w:t>20%;</w:t>
+      </w:r>
+      <w:proofErr w:type="gramEnd"/>
+    </w:p>
+    <w:p>
+      <w:r>
+        <w:t xml:space="preserve">        }</w:t>
+      </w:r>
+    </w:p>
+    <w:p/>
+    <w:p>
+      <w:r>
+        <w:t xml:space="preserve">        </w:t>
+      </w:r>
+      <w:proofErr w:type="gramStart"/>
+      <w:r>
+        <w:t>.floating</w:t>
+      </w:r>
+      <w:proofErr w:type="gramEnd"/>
+      <w:r>
+        <w:t>-</w:t>
+      </w:r>
+      <w:proofErr w:type="gramStart"/>
+      <w:r>
+        <w:t>icons .</w:t>
+      </w:r>
+      <w:proofErr w:type="spellStart"/>
+      <w:r>
+        <w:t>mud</w:t>
+      </w:r>
+      <w:proofErr w:type="gramEnd"/>
+      <w:r>
+        <w:t>-icon-</w:t>
+      </w:r>
+      <w:proofErr w:type="gramStart"/>
+      <w:r>
+        <w:t>root:nth</w:t>
+      </w:r>
+      <w:proofErr w:type="gramEnd"/>
+      <w:r>
+        <w:t>-</w:t>
+      </w:r>
+      <w:proofErr w:type="gramStart"/>
+      <w:r>
+        <w:t>child</w:t>
+      </w:r>
+      <w:proofErr w:type="spellEnd"/>
+      <w:r>
+        <w:t>(</w:t>
+      </w:r>
+      <w:proofErr w:type="gramEnd"/>
+      <w:r>
+        <w:t>3) {</w:t>
+      </w:r>
+    </w:p>
+    <w:p>
+      <w:r>
+        <w:t xml:space="preserve">            top: </w:t>
+      </w:r>
+      <w:proofErr w:type="gramStart"/>
+      <w:r>
+        <w:t>30%;</w:t>
+      </w:r>
+      <w:proofErr w:type="gramEnd"/>
+    </w:p>
+    <w:p>
+      <w:r>
+        <w:t xml:space="preserve">            right: </w:t>
+      </w:r>
+      <w:proofErr w:type="gramStart"/>
+      <w:r>
+        <w:t>20%;</w:t>
+      </w:r>
+      <w:proofErr w:type="gramEnd"/>
+    </w:p>
+    <w:p>
+      <w:r>
+        <w:t xml:space="preserve">        }</w:t>
+      </w:r>
+    </w:p>
+    <w:p/>
+    <w:p>
+      <w:r>
+        <w:t xml:space="preserve">        </w:t>
+      </w:r>
+      <w:proofErr w:type="gramStart"/>
+      <w:r>
+        <w:t>.floating</w:t>
+      </w:r>
+      <w:proofErr w:type="gramEnd"/>
+      <w:r>
+        <w:t>-</w:t>
+      </w:r>
+      <w:proofErr w:type="gramStart"/>
+      <w:r>
+        <w:t>icons .</w:t>
+      </w:r>
+      <w:proofErr w:type="spellStart"/>
+      <w:r>
+        <w:t>mud</w:t>
+      </w:r>
+      <w:proofErr w:type="gramEnd"/>
+      <w:r>
+        <w:t>-icon-</w:t>
+      </w:r>
+      <w:proofErr w:type="gramStart"/>
+      <w:r>
+        <w:t>root:nth</w:t>
+      </w:r>
+      <w:proofErr w:type="gramEnd"/>
+      <w:r>
+        <w:t>-</w:t>
+      </w:r>
+      <w:proofErr w:type="gramStart"/>
+      <w:r>
+        <w:t>child</w:t>
+      </w:r>
+      <w:proofErr w:type="spellEnd"/>
+      <w:r>
+        <w:t>(</w:t>
+      </w:r>
+      <w:proofErr w:type="gramEnd"/>
+      <w:r>
+        <w:t>4) {</w:t>
+      </w:r>
+    </w:p>
+    <w:p>
+      <w:r>
+        <w:t xml:space="preserve">            bottom: </w:t>
+      </w:r>
+      <w:proofErr w:type="gramStart"/>
+      <w:r>
+        <w:t>10%;</w:t>
+      </w:r>
+      <w:proofErr w:type="gramEnd"/>
+    </w:p>
+    <w:p>
+      <w:r>
+        <w:t xml:space="preserve">            right: </w:t>
+      </w:r>
+      <w:proofErr w:type="gramStart"/>
+      <w:r>
+        <w:t>10%;</w:t>
+      </w:r>
+      <w:proofErr w:type="gramEnd"/>
+    </w:p>
+    <w:p>
+      <w:r>
+        <w:t xml:space="preserve">        }</w:t>
+      </w:r>
+    </w:p>
+    <w:p/>
+    <w:p>
+      <w:r>
+        <w:t xml:space="preserve">        </w:t>
+      </w:r>
+      <w:proofErr w:type="gramStart"/>
+      <w:r>
+        <w:t>.floating</w:t>
+      </w:r>
+      <w:proofErr w:type="gramEnd"/>
+      <w:r>
+        <w:t>-</w:t>
+      </w:r>
+      <w:proofErr w:type="gramStart"/>
+      <w:r>
+        <w:t>icons .</w:t>
+      </w:r>
+      <w:proofErr w:type="spellStart"/>
+      <w:r>
+        <w:t>mud</w:t>
+      </w:r>
+      <w:proofErr w:type="gramEnd"/>
+      <w:r>
+        <w:t>-icon-</w:t>
+      </w:r>
+      <w:proofErr w:type="gramStart"/>
+      <w:r>
+        <w:t>root:nth</w:t>
+      </w:r>
+      <w:proofErr w:type="gramEnd"/>
+      <w:r>
+        <w:t>-</w:t>
+      </w:r>
+      <w:proofErr w:type="gramStart"/>
+      <w:r>
+        <w:t>child</w:t>
+      </w:r>
+      <w:proofErr w:type="spellEnd"/>
+      <w:r>
+        <w:t>(</w:t>
+      </w:r>
+      <w:proofErr w:type="gramEnd"/>
+      <w:r>
+        <w:t>5) {</w:t>
+      </w:r>
+    </w:p>
+    <w:p>
+      <w:r>
+        <w:t xml:space="preserve">            top: </w:t>
+      </w:r>
+      <w:proofErr w:type="gramStart"/>
+      <w:r>
+        <w:t>50%;</w:t>
+      </w:r>
+      <w:proofErr w:type="gramEnd"/>
+    </w:p>
+    <w:p>
+      <w:r>
+        <w:lastRenderedPageBreak/>
+        <w:t xml:space="preserve">            left: </w:t>
+      </w:r>
+      <w:proofErr w:type="gramStart"/>
+      <w:r>
+        <w:t>50%;</w:t>
+      </w:r>
+      <w:proofErr w:type="gramEnd"/>
+    </w:p>
+    <w:p>
+      <w:r>
+        <w:t xml:space="preserve">        }</w:t>
+      </w:r>
+    </w:p>
+    <w:p/>
+    <w:p>
+      <w:r>
+        <w:t>/* Fade-in */</w:t>
+      </w:r>
+    </w:p>
+    <w:p>
+      <w:proofErr w:type="gramStart"/>
+      <w:r>
+        <w:t>.fade</w:t>
+      </w:r>
+      <w:proofErr w:type="gramEnd"/>
+      <w:r>
+        <w:t>-in {</w:t>
+      </w:r>
+    </w:p>
+    <w:p>
+      <w:r>
+        <w:t xml:space="preserve">    animation: </w:t>
+      </w:r>
+      <w:proofErr w:type="spellStart"/>
+      <w:r>
+        <w:t>fadeIn</w:t>
+      </w:r>
+      <w:proofErr w:type="spellEnd"/>
+      <w:r>
+        <w:t xml:space="preserve"> 0.6s </w:t>
+      </w:r>
+      <w:proofErr w:type="gramStart"/>
+      <w:r>
+        <w:t>ease;</w:t>
+      </w:r>
+      <w:proofErr w:type="gramEnd"/>
+    </w:p>
+    <w:p>
+      <w:r>
+        <w:t>}</w:t>
+      </w:r>
+    </w:p>
+    <w:p/>
+    <w:p>
+      <w:r>
+        <w:t xml:space="preserve">@keyframes </w:t>
+      </w:r>
+      <w:proofErr w:type="spellStart"/>
+      <w:r>
+        <w:t>fadeIn</w:t>
+      </w:r>
+      <w:proofErr w:type="spellEnd"/>
+      <w:r>
+        <w:t xml:space="preserve"> {</w:t>
+      </w:r>
+    </w:p>
+    <w:p>
+      <w:r>
+        <w:t xml:space="preserve">    from {</w:t>
+      </w:r>
+    </w:p>
+    <w:p>
+      <w:r>
+        <w:t xml:space="preserve">        opacity: </w:t>
+      </w:r>
+      <w:proofErr w:type="gramStart"/>
+      <w:r>
+        <w:t>0;</w:t>
+      </w:r>
+      <w:proofErr w:type="gramEnd"/>
+    </w:p>
+    <w:p>
+      <w:r>
+        <w:t xml:space="preserve">        transform: </w:t>
+      </w:r>
+      <w:proofErr w:type="spellStart"/>
+      <w:r>
+        <w:t>translateY</w:t>
+      </w:r>
+      <w:proofErr w:type="spellEnd"/>
+      <w:r>
+        <w:t>(15px</w:t>
+      </w:r>
+      <w:proofErr w:type="gramStart"/>
+      <w:r>
+        <w:t>);</w:t>
+      </w:r>
+      <w:proofErr w:type="gramEnd"/>
+    </w:p>
+    <w:p>
+      <w:r>
+        <w:t xml:space="preserve">    }</w:t>
+      </w:r>
+    </w:p>
+    <w:p/>
+    <w:p>
+      <w:r>
+        <w:t xml:space="preserve">    to {</w:t>
+      </w:r>
+    </w:p>
+    <w:p>
+      <w:r>
+        <w:t xml:space="preserve">        opacity: </w:t>
+      </w:r>
+      <w:proofErr w:type="gramStart"/>
+      <w:r>
+        <w:t>1;</w:t>
+      </w:r>
+      <w:proofErr w:type="gramEnd"/>
+    </w:p>
+    <w:p>
+      <w:r>
+        <w:t xml:space="preserve">        transform: </w:t>
+      </w:r>
+      <w:proofErr w:type="spellStart"/>
+      <w:proofErr w:type="gramStart"/>
+      <w:r>
+        <w:t>translateY</w:t>
+      </w:r>
+      <w:proofErr w:type="spellEnd"/>
+      <w:r>
+        <w:t>(</w:t>
+      </w:r>
+      <w:proofErr w:type="gramEnd"/>
+      <w:r>
+        <w:t>0</w:t>
+      </w:r>
+      <w:proofErr w:type="gramStart"/>
+      <w:r>
+        <w:t>);</w:t>
+      </w:r>
+      <w:proofErr w:type="gramEnd"/>
+    </w:p>
+    <w:p>
+      <w:r>
+        <w:t xml:space="preserve">    }</w:t>
+      </w:r>
+    </w:p>
+    <w:p>
+      <w:r>
+        <w:t>}</w:t>
+      </w:r>
+    </w:p>
+    <w:p/>
+    <w:p>
+      <w:r>
+        <w:t>/* Tablet */</w:t>
+      </w:r>
+    </w:p>
+    <w:p>
+      <w:r>
+        <w:t>@media (min-width: 768px) {</w:t>
+      </w:r>
+    </w:p>
+    <w:p>
+      <w:r>
+        <w:t xml:space="preserve">    </w:t>
+      </w:r>
+      <w:proofErr w:type="gramStart"/>
+      <w:r>
+        <w:t>.branding</w:t>
+      </w:r>
+      <w:proofErr w:type="gramEnd"/>
+      <w:r>
+        <w:t>-section {</w:t>
+      </w:r>
+    </w:p>
+    <w:p>
+      <w:r>
+        <w:t xml:space="preserve">        padding: 60px </w:t>
+      </w:r>
+      <w:proofErr w:type="gramStart"/>
+      <w:r>
+        <w:t>40px;</w:t>
+      </w:r>
+      <w:proofErr w:type="gramEnd"/>
+    </w:p>
+    <w:p>
+      <w:r>
+        <w:t xml:space="preserve">    }</w:t>
+      </w:r>
+    </w:p>
+    <w:p/>
+    <w:p>
+      <w:r>
+        <w:t xml:space="preserve">    </w:t>
+      </w:r>
+      <w:proofErr w:type="gramStart"/>
+      <w:r>
+        <w:t>.company</w:t>
+      </w:r>
+      <w:proofErr w:type="gramEnd"/>
+      <w:r>
+        <w:t>-logo {</w:t>
+      </w:r>
+    </w:p>
+    <w:p>
+      <w:r>
+        <w:t xml:space="preserve">        width: </w:t>
+      </w:r>
+      <w:proofErr w:type="gramStart"/>
+      <w:r>
+        <w:t>130px;</w:t>
+      </w:r>
+      <w:proofErr w:type="gramEnd"/>
+    </w:p>
+    <w:p>
+      <w:r>
+        <w:t xml:space="preserve">    }</w:t>
+      </w:r>
+    </w:p>
+    <w:p>
+      <w:r>
+        <w:t>}</w:t>
+      </w:r>
+    </w:p>
+    <w:p/>
+    <w:p>
+      <w:r>
+        <w:lastRenderedPageBreak/>
+        <w:t>/* Desktop Split */</w:t>
+      </w:r>
+    </w:p>
+    <w:p>
+      <w:r>
+        <w:t>@media (min-width: 1024px) {</w:t>
+      </w:r>
+    </w:p>
+    <w:p/>
+    <w:p>
+      <w:r>
+        <w:t xml:space="preserve">    </w:t>
+      </w:r>
+      <w:proofErr w:type="gramStart"/>
+      <w:r>
+        <w:t>.unlock</w:t>
+      </w:r>
+      <w:proofErr w:type="gramEnd"/>
+      <w:r>
+        <w:t>-container {</w:t>
+      </w:r>
+    </w:p>
+    <w:p>
+      <w:r>
+        <w:t xml:space="preserve">        flex-direction: </w:t>
+      </w:r>
+      <w:proofErr w:type="gramStart"/>
+      <w:r>
+        <w:t>row;</w:t>
+      </w:r>
+      <w:proofErr w:type="gramEnd"/>
+    </w:p>
+    <w:p>
+      <w:r>
+        <w:t xml:space="preserve">        min-height: 100vh; /* Full viewport height */</w:t>
+      </w:r>
+    </w:p>
+    <w:p>
+      <w:r>
+        <w:t xml:space="preserve">        overflow: hidden; /* prevent vertical scrollbar */</w:t>
+      </w:r>
+    </w:p>
+    <w:p>
+      <w:r>
+        <w:t xml:space="preserve">    }</w:t>
+      </w:r>
+    </w:p>
+    <w:p/>
+    <w:p>
+      <w:r>
+        <w:t xml:space="preserve">    </w:t>
+      </w:r>
+      <w:proofErr w:type="gramStart"/>
+      <w:r>
+        <w:t>.branding</w:t>
+      </w:r>
+      <w:proofErr w:type="gramEnd"/>
+      <w:r>
+        <w:t>-section {</w:t>
+      </w:r>
+    </w:p>
+    <w:p>
+      <w:r>
+        <w:t xml:space="preserve">        flex: </w:t>
+      </w:r>
+      <w:proofErr w:type="gramStart"/>
+      <w:r>
+        <w:t>1;</w:t>
+      </w:r>
+      <w:proofErr w:type="gramEnd"/>
+    </w:p>
+    <w:p>
+      <w:r>
+        <w:t xml:space="preserve">        text-align: </w:t>
+      </w:r>
+      <w:proofErr w:type="gramStart"/>
+      <w:r>
+        <w:t>left;</w:t>
+      </w:r>
+      <w:proofErr w:type="gramEnd"/>
+    </w:p>
+    <w:p>
+      <w:r>
+        <w:t xml:space="preserve">        display: </w:t>
+      </w:r>
+      <w:proofErr w:type="gramStart"/>
+      <w:r>
+        <w:t>flex;</w:t>
+      </w:r>
+      <w:proofErr w:type="gramEnd"/>
+    </w:p>
+    <w:p>
+      <w:r>
+        <w:t xml:space="preserve">        flex-direction: </w:t>
+      </w:r>
+      <w:proofErr w:type="gramStart"/>
+      <w:r>
+        <w:t>column;</w:t>
+      </w:r>
+      <w:proofErr w:type="gramEnd"/>
+    </w:p>
+    <w:p>
+      <w:r>
+        <w:t xml:space="preserve">        justify-content: </w:t>
+      </w:r>
+      <w:proofErr w:type="spellStart"/>
+      <w:proofErr w:type="gramStart"/>
+      <w:r>
+        <w:t>center</w:t>
+      </w:r>
+      <w:proofErr w:type="spellEnd"/>
+      <w:r>
+        <w:t>;</w:t>
+      </w:r>
+      <w:proofErr w:type="gramEnd"/>
+    </w:p>
+    <w:p>
+      <w:r>
+        <w:t xml:space="preserve">        padding: </w:t>
+      </w:r>
+      <w:proofErr w:type="gramStart"/>
+      <w:r>
+        <w:t>80px;</w:t>
+      </w:r>
+      <w:proofErr w:type="gramEnd"/>
+    </w:p>
+    <w:p>
+      <w:r>
+        <w:t xml:space="preserve">    }</w:t>
+      </w:r>
+    </w:p>
+    <w:p/>
+    <w:p>
+      <w:r>
+        <w:t xml:space="preserve">    </w:t>
+      </w:r>
+      <w:proofErr w:type="gramStart"/>
+      <w:r>
+        <w:t>.unlock</w:t>
+      </w:r>
+      <w:proofErr w:type="gramEnd"/>
+      <w:r>
+        <w:t>-section {</w:t>
+      </w:r>
+    </w:p>
+    <w:p>
+      <w:r>
+        <w:t xml:space="preserve">        flex: </w:t>
+      </w:r>
+      <w:proofErr w:type="gramStart"/>
+      <w:r>
+        <w:t>1;</w:t>
+      </w:r>
+      <w:proofErr w:type="gramEnd"/>
+    </w:p>
+    <w:p>
+      <w:r>
+        <w:t xml:space="preserve">        background: </w:t>
+      </w:r>
+      <w:proofErr w:type="gramStart"/>
+      <w:r>
+        <w:t>var(</w:t>
+      </w:r>
+      <w:proofErr w:type="gramEnd"/>
+      <w:r>
+        <w:t>--mud-palette-background</w:t>
+      </w:r>
+      <w:proofErr w:type="gramStart"/>
+      <w:r>
+        <w:t>);</w:t>
+      </w:r>
+      <w:proofErr w:type="gramEnd"/>
+    </w:p>
+    <w:p>
+      <w:r>
+        <w:t xml:space="preserve">    }</w:t>
+      </w:r>
+    </w:p>
+    <w:p/>
+    <w:p>
+      <w:r>
+        <w:t xml:space="preserve">    </w:t>
+      </w:r>
+      <w:proofErr w:type="gramStart"/>
+      <w:r>
+        <w:t>.mud</w:t>
+      </w:r>
+      <w:proofErr w:type="gramEnd"/>
+      <w:r>
+        <w:t>-theme-</w:t>
+      </w:r>
+      <w:proofErr w:type="gramStart"/>
+      <w:r>
+        <w:t>dark .unlock</w:t>
+      </w:r>
+      <w:proofErr w:type="gramEnd"/>
+      <w:r>
+        <w:t>-section {</w:t>
+      </w:r>
+    </w:p>
+    <w:p>
+      <w:r>
+        <w:t xml:space="preserve">        background: #</w:t>
+      </w:r>
+      <w:proofErr w:type="gramStart"/>
+      <w:r>
+        <w:t>1e1e1e;</w:t>
+      </w:r>
+      <w:proofErr w:type="gramEnd"/>
+    </w:p>
+    <w:p>
+      <w:r>
+        <w:t xml:space="preserve">    }</w:t>
+      </w:r>
+    </w:p>
+    <w:p>
+      <w:r>
+        <w:t>}</w:t>
       </w:r>
     </w:p>
     <w:p/>

</xml_diff>

<commit_message>
Enhanced the Login page
</commit_message>
<xml_diff>
--- a/Documentation/AI Prompts/Vibe Coding - Unlock Account.docx
+++ b/Documentation/AI Prompts/Vibe Coding - Unlock Account.docx
@@ -14986,15 +14986,7 @@
       </w:r>
       <w:proofErr w:type="spellEnd"/>
       <w:r>
-        <w:t xml:space="preserve"> in _</w:t>
-      </w:r>
-      <w:proofErr w:type="spellStart"/>
-      <w:r>
-        <w:t>validationMessages</w:t>
-      </w:r>
-      <w:proofErr w:type="spellEnd"/>
-      <w:r>
-        <w:t>)</w:t>
+        <w:t xml:space="preserve"> in _validationMessages)</w:t>
       </w:r>
     </w:p>
     <w:p>
@@ -18526,6 +18518,7 @@
   <w:style w:type="character" w:default="1" w:styleId="DefaultParagraphFont">
     <w:name w:val="Default Paragraph Font"/>
     <w:uiPriority w:val="1"/>
+    <w:semiHidden/>
     <w:unhideWhenUsed/>
   </w:style>
   <w:style w:type="table" w:default="1" w:styleId="TableNormal">

</xml_diff>